<commit_message>
Margin with content layout
</commit_message>
<xml_diff>
--- a/X-创业策划书.docx
+++ b/X-创业策划书.docx
@@ -5,7 +5,23 @@
     <w:p>
       <w:pPr>
         <w:pStyle w:val="2"/>
+        <w:keepNext/>
+        <w:keepLines/>
+        <w:pageBreakBefore w:val="0"/>
+        <w:widowControl w:val="0"/>
+        <w:kinsoku/>
+        <w:wordWrap/>
+        <w:overflowPunct/>
+        <w:topLinePunct w:val="0"/>
+        <w:autoSpaceDE/>
+        <w:autoSpaceDN/>
+        <w:bidi w:val="0"/>
+        <w:adjustRightInd/>
+        <w:snapToGrid/>
+        <w:spacing w:before="157" w:beforeLines="50" w:after="157" w:afterLines="50" w:line="240" w:lineRule="auto"/>
+        <w:ind w:left="0" w:leftChars="0" w:right="0" w:rightChars="0" w:firstLine="0" w:firstLineChars="0"/>
         <w:jc w:val="center"/>
+        <w:textAlignment w:val="auto"/>
         <w:outlineLvl w:val="0"/>
         <w:rPr>
           <w:rFonts w:hint="eastAsia" w:ascii="黑体" w:hAnsi="黑体" w:eastAsia="黑体" w:cs="黑体"/>
@@ -13,6 +29,8 @@
           <w:szCs w:val="32"/>
         </w:rPr>
       </w:pPr>
+      <w:bookmarkStart w:id="0" w:name="_GoBack"/>
+      <w:bookmarkEnd w:id="0"/>
       <w:r>
         <w:rPr>
           <w:rFonts w:hint="eastAsia" w:ascii="黑体" w:hAnsi="黑体" w:eastAsia="黑体" w:cs="黑体"/>
@@ -25,7 +43,23 @@
     <w:p>
       <w:pPr>
         <w:pStyle w:val="3"/>
-        <w:jc w:val="left"/>
+        <w:keepNext/>
+        <w:keepLines/>
+        <w:pageBreakBefore w:val="0"/>
+        <w:widowControl w:val="0"/>
+        <w:kinsoku/>
+        <w:wordWrap/>
+        <w:overflowPunct/>
+        <w:topLinePunct w:val="0"/>
+        <w:autoSpaceDE/>
+        <w:autoSpaceDN/>
+        <w:bidi w:val="0"/>
+        <w:adjustRightInd/>
+        <w:snapToGrid/>
+        <w:spacing w:before="157" w:beforeLines="50" w:after="157" w:afterLines="50" w:line="240" w:lineRule="auto"/>
+        <w:ind w:left="0" w:leftChars="0" w:right="0" w:rightChars="0" w:firstLine="0" w:firstLineChars="0"/>
+        <w:jc w:val="left"/>
+        <w:textAlignment w:val="auto"/>
         <w:rPr>
           <w:rFonts w:hint="eastAsia" w:ascii="黑体" w:hAnsi="黑体" w:eastAsia="黑体" w:cs="黑体"/>
           <w:sz w:val="28"/>
@@ -44,7 +78,23 @@
     <w:p>
       <w:pPr>
         <w:pStyle w:val="3"/>
-        <w:jc w:val="left"/>
+        <w:keepNext/>
+        <w:keepLines/>
+        <w:pageBreakBefore w:val="0"/>
+        <w:widowControl w:val="0"/>
+        <w:kinsoku/>
+        <w:wordWrap/>
+        <w:overflowPunct/>
+        <w:topLinePunct w:val="0"/>
+        <w:autoSpaceDE/>
+        <w:autoSpaceDN/>
+        <w:bidi w:val="0"/>
+        <w:adjustRightInd/>
+        <w:snapToGrid/>
+        <w:spacing w:before="157" w:beforeLines="50" w:after="157" w:afterLines="50" w:line="240" w:lineRule="auto"/>
+        <w:ind w:left="0" w:leftChars="0" w:right="0" w:rightChars="0" w:firstLine="0" w:firstLineChars="0"/>
+        <w:jc w:val="left"/>
+        <w:textAlignment w:val="auto"/>
         <w:rPr>
           <w:rFonts w:hint="eastAsia" w:ascii="黑体" w:hAnsi="黑体" w:eastAsia="黑体" w:cs="黑体"/>
           <w:sz w:val="28"/>
@@ -63,7 +113,23 @@
     <w:p>
       <w:pPr>
         <w:pStyle w:val="3"/>
-        <w:jc w:val="left"/>
+        <w:keepNext/>
+        <w:keepLines/>
+        <w:pageBreakBefore w:val="0"/>
+        <w:widowControl w:val="0"/>
+        <w:kinsoku/>
+        <w:wordWrap/>
+        <w:overflowPunct/>
+        <w:topLinePunct w:val="0"/>
+        <w:autoSpaceDE/>
+        <w:autoSpaceDN/>
+        <w:bidi w:val="0"/>
+        <w:adjustRightInd/>
+        <w:snapToGrid/>
+        <w:spacing w:before="157" w:beforeLines="50" w:after="157" w:afterLines="50" w:line="240" w:lineRule="auto"/>
+        <w:ind w:left="0" w:leftChars="0" w:right="0" w:rightChars="0" w:firstLine="0" w:firstLineChars="0"/>
+        <w:jc w:val="left"/>
+        <w:textAlignment w:val="auto"/>
         <w:rPr>
           <w:rFonts w:hint="eastAsia" w:ascii="黑体" w:hAnsi="黑体" w:eastAsia="黑体" w:cs="黑体"/>
           <w:sz w:val="28"/>
@@ -82,7 +148,23 @@
     <w:p>
       <w:pPr>
         <w:pStyle w:val="3"/>
-        <w:jc w:val="left"/>
+        <w:keepNext/>
+        <w:keepLines/>
+        <w:pageBreakBefore w:val="0"/>
+        <w:widowControl w:val="0"/>
+        <w:kinsoku/>
+        <w:wordWrap/>
+        <w:overflowPunct/>
+        <w:topLinePunct w:val="0"/>
+        <w:autoSpaceDE/>
+        <w:autoSpaceDN/>
+        <w:bidi w:val="0"/>
+        <w:adjustRightInd/>
+        <w:snapToGrid/>
+        <w:spacing w:before="157" w:beforeLines="50" w:after="157" w:afterLines="50" w:line="240" w:lineRule="auto"/>
+        <w:ind w:left="0" w:leftChars="0" w:right="0" w:rightChars="0" w:firstLine="0" w:firstLineChars="0"/>
+        <w:jc w:val="left"/>
+        <w:textAlignment w:val="auto"/>
         <w:rPr>
           <w:rFonts w:hint="eastAsia" w:ascii="黑体" w:hAnsi="黑体" w:eastAsia="黑体" w:cs="黑体"/>
           <w:sz w:val="28"/>
@@ -101,7 +183,23 @@
     <w:p>
       <w:pPr>
         <w:pStyle w:val="2"/>
+        <w:keepNext/>
+        <w:keepLines/>
+        <w:pageBreakBefore w:val="0"/>
+        <w:widowControl w:val="0"/>
+        <w:kinsoku/>
+        <w:wordWrap/>
+        <w:overflowPunct/>
+        <w:topLinePunct w:val="0"/>
+        <w:autoSpaceDE/>
+        <w:autoSpaceDN/>
+        <w:bidi w:val="0"/>
+        <w:adjustRightInd/>
+        <w:snapToGrid/>
+        <w:spacing w:before="157" w:beforeLines="50" w:after="157" w:afterLines="50" w:line="240" w:lineRule="auto"/>
+        <w:ind w:left="0" w:leftChars="0" w:right="0" w:rightChars="0" w:firstLine="0" w:firstLineChars="0"/>
         <w:jc w:val="center"/>
+        <w:textAlignment w:val="auto"/>
         <w:outlineLvl w:val="0"/>
         <w:rPr>
           <w:rFonts w:hint="eastAsia" w:ascii="黑体" w:hAnsi="黑体" w:eastAsia="黑体" w:cs="黑体"/>
@@ -121,7 +219,23 @@
     <w:p>
       <w:pPr>
         <w:pStyle w:val="3"/>
-        <w:jc w:val="left"/>
+        <w:keepNext/>
+        <w:keepLines/>
+        <w:pageBreakBefore w:val="0"/>
+        <w:widowControl w:val="0"/>
+        <w:kinsoku/>
+        <w:wordWrap/>
+        <w:overflowPunct/>
+        <w:topLinePunct w:val="0"/>
+        <w:autoSpaceDE/>
+        <w:autoSpaceDN/>
+        <w:bidi w:val="0"/>
+        <w:adjustRightInd/>
+        <w:snapToGrid/>
+        <w:spacing w:before="157" w:beforeLines="50" w:after="157" w:afterLines="50" w:line="240" w:lineRule="auto"/>
+        <w:ind w:left="0" w:leftChars="0" w:right="0" w:rightChars="0" w:firstLine="0" w:firstLineChars="0"/>
+        <w:jc w:val="left"/>
+        <w:textAlignment w:val="auto"/>
         <w:rPr>
           <w:rFonts w:hint="eastAsia" w:ascii="黑体" w:hAnsi="黑体" w:eastAsia="黑体" w:cs="黑体"/>
           <w:sz w:val="28"/>
@@ -142,7 +256,23 @@
     <w:p>
       <w:pPr>
         <w:pStyle w:val="4"/>
-        <w:jc w:val="left"/>
+        <w:keepNext/>
+        <w:keepLines/>
+        <w:pageBreakBefore w:val="0"/>
+        <w:widowControl w:val="0"/>
+        <w:kinsoku/>
+        <w:wordWrap/>
+        <w:overflowPunct/>
+        <w:topLinePunct w:val="0"/>
+        <w:autoSpaceDE/>
+        <w:autoSpaceDN/>
+        <w:bidi w:val="0"/>
+        <w:adjustRightInd/>
+        <w:snapToGrid/>
+        <w:spacing w:before="157" w:beforeLines="50" w:after="157" w:afterLines="50" w:line="240" w:lineRule="auto"/>
+        <w:ind w:left="0" w:leftChars="0" w:right="0" w:rightChars="0" w:firstLine="0" w:firstLineChars="0"/>
+        <w:jc w:val="left"/>
+        <w:textAlignment w:val="auto"/>
         <w:outlineLvl w:val="2"/>
         <w:rPr>
           <w:rFonts w:hint="eastAsia" w:ascii="黑体" w:hAnsi="黑体" w:eastAsia="黑体" w:cs="黑体"/>
@@ -164,7 +294,23 @@
     <w:p>
       <w:pPr>
         <w:pStyle w:val="4"/>
-        <w:jc w:val="left"/>
+        <w:keepNext/>
+        <w:keepLines/>
+        <w:pageBreakBefore w:val="0"/>
+        <w:widowControl w:val="0"/>
+        <w:kinsoku/>
+        <w:wordWrap/>
+        <w:overflowPunct/>
+        <w:topLinePunct w:val="0"/>
+        <w:autoSpaceDE/>
+        <w:autoSpaceDN/>
+        <w:bidi w:val="0"/>
+        <w:adjustRightInd/>
+        <w:snapToGrid/>
+        <w:spacing w:before="157" w:beforeLines="50" w:after="157" w:afterLines="50" w:line="240" w:lineRule="auto"/>
+        <w:ind w:left="0" w:leftChars="0" w:right="0" w:rightChars="0" w:firstLine="0" w:firstLineChars="0"/>
+        <w:jc w:val="left"/>
+        <w:textAlignment w:val="auto"/>
         <w:outlineLvl w:val="2"/>
         <w:rPr>
           <w:rFonts w:hint="eastAsia" w:ascii="黑体" w:hAnsi="黑体" w:eastAsia="黑体" w:cs="黑体"/>
@@ -186,7 +332,23 @@
     <w:p>
       <w:pPr>
         <w:pStyle w:val="4"/>
-        <w:jc w:val="left"/>
+        <w:keepNext/>
+        <w:keepLines/>
+        <w:pageBreakBefore w:val="0"/>
+        <w:widowControl w:val="0"/>
+        <w:kinsoku/>
+        <w:wordWrap/>
+        <w:overflowPunct/>
+        <w:topLinePunct w:val="0"/>
+        <w:autoSpaceDE/>
+        <w:autoSpaceDN/>
+        <w:bidi w:val="0"/>
+        <w:adjustRightInd/>
+        <w:snapToGrid/>
+        <w:spacing w:before="157" w:beforeLines="50" w:after="157" w:afterLines="50" w:line="240" w:lineRule="auto"/>
+        <w:ind w:left="0" w:leftChars="0" w:right="0" w:rightChars="0" w:firstLine="0" w:firstLineChars="0"/>
+        <w:jc w:val="left"/>
+        <w:textAlignment w:val="auto"/>
         <w:outlineLvl w:val="2"/>
         <w:rPr>
           <w:rFonts w:hint="eastAsia" w:ascii="黑体" w:hAnsi="黑体" w:eastAsia="黑体" w:cs="黑体"/>
@@ -208,7 +370,23 @@
     <w:p>
       <w:pPr>
         <w:pStyle w:val="3"/>
-        <w:jc w:val="left"/>
+        <w:keepNext/>
+        <w:keepLines/>
+        <w:pageBreakBefore w:val="0"/>
+        <w:widowControl w:val="0"/>
+        <w:kinsoku/>
+        <w:wordWrap/>
+        <w:overflowPunct/>
+        <w:topLinePunct w:val="0"/>
+        <w:autoSpaceDE/>
+        <w:autoSpaceDN/>
+        <w:bidi w:val="0"/>
+        <w:adjustRightInd/>
+        <w:snapToGrid/>
+        <w:spacing w:before="157" w:beforeLines="50" w:after="157" w:afterLines="50" w:line="240" w:lineRule="auto"/>
+        <w:ind w:left="0" w:leftChars="0" w:right="0" w:rightChars="0" w:firstLine="0" w:firstLineChars="0"/>
+        <w:jc w:val="left"/>
+        <w:textAlignment w:val="auto"/>
         <w:rPr>
           <w:rFonts w:hint="eastAsia" w:ascii="黑体" w:hAnsi="黑体" w:eastAsia="黑体" w:cs="黑体"/>
           <w:sz w:val="28"/>
@@ -229,7 +407,23 @@
     <w:p>
       <w:pPr>
         <w:pStyle w:val="4"/>
-        <w:jc w:val="left"/>
+        <w:keepNext/>
+        <w:keepLines/>
+        <w:pageBreakBefore w:val="0"/>
+        <w:widowControl w:val="0"/>
+        <w:kinsoku/>
+        <w:wordWrap/>
+        <w:overflowPunct/>
+        <w:topLinePunct w:val="0"/>
+        <w:autoSpaceDE/>
+        <w:autoSpaceDN/>
+        <w:bidi w:val="0"/>
+        <w:adjustRightInd/>
+        <w:snapToGrid/>
+        <w:spacing w:before="157" w:beforeLines="50" w:after="157" w:afterLines="50" w:line="240" w:lineRule="auto"/>
+        <w:ind w:left="0" w:leftChars="0" w:right="0" w:rightChars="0" w:firstLine="0" w:firstLineChars="0"/>
+        <w:jc w:val="left"/>
+        <w:textAlignment w:val="auto"/>
         <w:outlineLvl w:val="2"/>
         <w:rPr>
           <w:rFonts w:hint="eastAsia" w:ascii="黑体" w:hAnsi="黑体" w:eastAsia="黑体" w:cs="黑体"/>
@@ -251,7 +445,23 @@
     <w:p>
       <w:pPr>
         <w:pStyle w:val="4"/>
-        <w:jc w:val="left"/>
+        <w:keepNext/>
+        <w:keepLines/>
+        <w:pageBreakBefore w:val="0"/>
+        <w:widowControl w:val="0"/>
+        <w:kinsoku/>
+        <w:wordWrap/>
+        <w:overflowPunct/>
+        <w:topLinePunct w:val="0"/>
+        <w:autoSpaceDE/>
+        <w:autoSpaceDN/>
+        <w:bidi w:val="0"/>
+        <w:adjustRightInd/>
+        <w:snapToGrid/>
+        <w:spacing w:before="157" w:beforeLines="50" w:after="157" w:afterLines="50" w:line="240" w:lineRule="auto"/>
+        <w:ind w:left="0" w:leftChars="0" w:right="0" w:rightChars="0" w:firstLine="0" w:firstLineChars="0"/>
+        <w:jc w:val="left"/>
+        <w:textAlignment w:val="auto"/>
         <w:outlineLvl w:val="2"/>
         <w:rPr>
           <w:rFonts w:hint="eastAsia" w:ascii="黑体" w:hAnsi="黑体" w:eastAsia="黑体" w:cs="黑体"/>
@@ -273,7 +483,23 @@
     <w:p>
       <w:pPr>
         <w:pStyle w:val="4"/>
-        <w:jc w:val="left"/>
+        <w:keepNext/>
+        <w:keepLines/>
+        <w:pageBreakBefore w:val="0"/>
+        <w:widowControl w:val="0"/>
+        <w:kinsoku/>
+        <w:wordWrap/>
+        <w:overflowPunct/>
+        <w:topLinePunct w:val="0"/>
+        <w:autoSpaceDE/>
+        <w:autoSpaceDN/>
+        <w:bidi w:val="0"/>
+        <w:adjustRightInd/>
+        <w:snapToGrid/>
+        <w:spacing w:before="157" w:beforeLines="50" w:after="157" w:afterLines="50" w:line="240" w:lineRule="auto"/>
+        <w:ind w:left="0" w:leftChars="0" w:right="0" w:rightChars="0" w:firstLine="0" w:firstLineChars="0"/>
+        <w:jc w:val="left"/>
+        <w:textAlignment w:val="auto"/>
         <w:outlineLvl w:val="2"/>
         <w:rPr>
           <w:rFonts w:hint="eastAsia" w:ascii="黑体" w:hAnsi="黑体" w:eastAsia="黑体" w:cs="黑体"/>
@@ -295,7 +521,23 @@
     <w:p>
       <w:pPr>
         <w:pStyle w:val="4"/>
-        <w:jc w:val="left"/>
+        <w:keepNext/>
+        <w:keepLines/>
+        <w:pageBreakBefore w:val="0"/>
+        <w:widowControl w:val="0"/>
+        <w:kinsoku/>
+        <w:wordWrap/>
+        <w:overflowPunct/>
+        <w:topLinePunct w:val="0"/>
+        <w:autoSpaceDE/>
+        <w:autoSpaceDN/>
+        <w:bidi w:val="0"/>
+        <w:adjustRightInd/>
+        <w:snapToGrid/>
+        <w:spacing w:before="157" w:beforeLines="50" w:after="157" w:afterLines="50" w:line="240" w:lineRule="auto"/>
+        <w:ind w:left="0" w:leftChars="0" w:right="0" w:rightChars="0" w:firstLine="0" w:firstLineChars="0"/>
+        <w:jc w:val="left"/>
+        <w:textAlignment w:val="auto"/>
         <w:outlineLvl w:val="2"/>
         <w:rPr>
           <w:rFonts w:hint="eastAsia" w:ascii="黑体" w:hAnsi="黑体" w:eastAsia="黑体" w:cs="黑体"/>
@@ -317,7 +559,23 @@
     <w:p>
       <w:pPr>
         <w:pStyle w:val="5"/>
-        <w:jc w:val="left"/>
+        <w:keepNext/>
+        <w:keepLines/>
+        <w:pageBreakBefore w:val="0"/>
+        <w:widowControl w:val="0"/>
+        <w:kinsoku/>
+        <w:wordWrap/>
+        <w:overflowPunct/>
+        <w:topLinePunct w:val="0"/>
+        <w:autoSpaceDE/>
+        <w:autoSpaceDN/>
+        <w:bidi w:val="0"/>
+        <w:adjustRightInd/>
+        <w:snapToGrid/>
+        <w:spacing w:before="157" w:beforeLines="50" w:after="157" w:afterLines="50" w:line="240" w:lineRule="auto"/>
+        <w:ind w:left="0" w:leftChars="0" w:right="0" w:rightChars="0" w:firstLine="0" w:firstLineChars="0"/>
+        <w:jc w:val="left"/>
+        <w:textAlignment w:val="auto"/>
         <w:outlineLvl w:val="3"/>
         <w:rPr>
           <w:rFonts w:hint="eastAsia" w:ascii="黑体" w:hAnsi="黑体" w:eastAsia="黑体" w:cs="黑体"/>
@@ -339,7 +597,23 @@
     <w:p>
       <w:pPr>
         <w:pStyle w:val="5"/>
-        <w:jc w:val="left"/>
+        <w:keepNext/>
+        <w:keepLines/>
+        <w:pageBreakBefore w:val="0"/>
+        <w:widowControl w:val="0"/>
+        <w:kinsoku/>
+        <w:wordWrap/>
+        <w:overflowPunct/>
+        <w:topLinePunct w:val="0"/>
+        <w:autoSpaceDE/>
+        <w:autoSpaceDN/>
+        <w:bidi w:val="0"/>
+        <w:adjustRightInd/>
+        <w:snapToGrid/>
+        <w:spacing w:before="157" w:beforeLines="50" w:after="157" w:afterLines="50" w:line="240" w:lineRule="auto"/>
+        <w:ind w:left="0" w:leftChars="0" w:right="0" w:rightChars="0" w:firstLine="0" w:firstLineChars="0"/>
+        <w:jc w:val="left"/>
+        <w:textAlignment w:val="auto"/>
         <w:outlineLvl w:val="3"/>
         <w:rPr>
           <w:rFonts w:hint="eastAsia" w:ascii="黑体" w:hAnsi="黑体" w:eastAsia="黑体" w:cs="黑体"/>
@@ -361,7 +635,23 @@
     <w:p>
       <w:pPr>
         <w:pStyle w:val="4"/>
-        <w:jc w:val="left"/>
+        <w:keepNext/>
+        <w:keepLines/>
+        <w:pageBreakBefore w:val="0"/>
+        <w:widowControl w:val="0"/>
+        <w:kinsoku/>
+        <w:wordWrap/>
+        <w:overflowPunct/>
+        <w:topLinePunct w:val="0"/>
+        <w:autoSpaceDE/>
+        <w:autoSpaceDN/>
+        <w:bidi w:val="0"/>
+        <w:adjustRightInd/>
+        <w:snapToGrid/>
+        <w:spacing w:before="157" w:beforeLines="50" w:after="157" w:afterLines="50" w:line="240" w:lineRule="auto"/>
+        <w:ind w:left="0" w:leftChars="0" w:right="0" w:rightChars="0" w:firstLine="0" w:firstLineChars="0"/>
+        <w:jc w:val="left"/>
+        <w:textAlignment w:val="auto"/>
         <w:outlineLvl w:val="2"/>
         <w:rPr>
           <w:rFonts w:hint="eastAsia" w:ascii="黑体" w:hAnsi="黑体" w:eastAsia="黑体" w:cs="黑体"/>
@@ -383,7 +673,23 @@
     <w:p>
       <w:pPr>
         <w:pStyle w:val="3"/>
-        <w:jc w:val="left"/>
+        <w:keepNext/>
+        <w:keepLines/>
+        <w:pageBreakBefore w:val="0"/>
+        <w:widowControl w:val="0"/>
+        <w:kinsoku/>
+        <w:wordWrap/>
+        <w:overflowPunct/>
+        <w:topLinePunct w:val="0"/>
+        <w:autoSpaceDE/>
+        <w:autoSpaceDN/>
+        <w:bidi w:val="0"/>
+        <w:adjustRightInd/>
+        <w:snapToGrid/>
+        <w:spacing w:before="157" w:beforeLines="50" w:after="157" w:afterLines="50" w:line="240" w:lineRule="auto"/>
+        <w:ind w:left="0" w:leftChars="0" w:right="0" w:rightChars="0" w:firstLine="0" w:firstLineChars="0"/>
+        <w:jc w:val="left"/>
+        <w:textAlignment w:val="auto"/>
         <w:rPr>
           <w:rFonts w:hint="eastAsia" w:ascii="黑体" w:hAnsi="黑体" w:eastAsia="黑体" w:cs="黑体"/>
           <w:sz w:val="28"/>
@@ -404,7 +710,23 @@
     <w:p>
       <w:pPr>
         <w:pStyle w:val="4"/>
-        <w:jc w:val="left"/>
+        <w:keepNext/>
+        <w:keepLines/>
+        <w:pageBreakBefore w:val="0"/>
+        <w:widowControl w:val="0"/>
+        <w:kinsoku/>
+        <w:wordWrap/>
+        <w:overflowPunct/>
+        <w:topLinePunct w:val="0"/>
+        <w:autoSpaceDE/>
+        <w:autoSpaceDN/>
+        <w:bidi w:val="0"/>
+        <w:adjustRightInd/>
+        <w:snapToGrid/>
+        <w:spacing w:before="157" w:beforeLines="50" w:after="157" w:afterLines="50" w:line="240" w:lineRule="auto"/>
+        <w:ind w:left="0" w:leftChars="0" w:right="0" w:rightChars="0" w:firstLine="0" w:firstLineChars="0"/>
+        <w:jc w:val="left"/>
+        <w:textAlignment w:val="auto"/>
         <w:outlineLvl w:val="2"/>
         <w:rPr>
           <w:rFonts w:hint="eastAsia" w:ascii="黑体" w:hAnsi="黑体" w:eastAsia="黑体" w:cs="黑体"/>
@@ -426,7 +748,23 @@
     <w:p>
       <w:pPr>
         <w:pStyle w:val="4"/>
-        <w:jc w:val="left"/>
+        <w:keepNext/>
+        <w:keepLines/>
+        <w:pageBreakBefore w:val="0"/>
+        <w:widowControl w:val="0"/>
+        <w:kinsoku/>
+        <w:wordWrap/>
+        <w:overflowPunct/>
+        <w:topLinePunct w:val="0"/>
+        <w:autoSpaceDE/>
+        <w:autoSpaceDN/>
+        <w:bidi w:val="0"/>
+        <w:adjustRightInd/>
+        <w:snapToGrid/>
+        <w:spacing w:before="157" w:beforeLines="50" w:after="157" w:afterLines="50" w:line="240" w:lineRule="auto"/>
+        <w:ind w:left="0" w:leftChars="0" w:right="0" w:rightChars="0" w:firstLine="0" w:firstLineChars="0"/>
+        <w:jc w:val="left"/>
+        <w:textAlignment w:val="auto"/>
         <w:outlineLvl w:val="2"/>
         <w:rPr>
           <w:rFonts w:hint="eastAsia" w:ascii="黑体" w:hAnsi="黑体" w:eastAsia="黑体" w:cs="黑体"/>
@@ -448,7 +786,23 @@
     <w:p>
       <w:pPr>
         <w:pStyle w:val="4"/>
-        <w:jc w:val="left"/>
+        <w:keepNext/>
+        <w:keepLines/>
+        <w:pageBreakBefore w:val="0"/>
+        <w:widowControl w:val="0"/>
+        <w:kinsoku/>
+        <w:wordWrap/>
+        <w:overflowPunct/>
+        <w:topLinePunct w:val="0"/>
+        <w:autoSpaceDE/>
+        <w:autoSpaceDN/>
+        <w:bidi w:val="0"/>
+        <w:adjustRightInd/>
+        <w:snapToGrid/>
+        <w:spacing w:before="157" w:beforeLines="50" w:after="157" w:afterLines="50" w:line="240" w:lineRule="auto"/>
+        <w:ind w:left="0" w:leftChars="0" w:right="0" w:rightChars="0" w:firstLine="0" w:firstLineChars="0"/>
+        <w:jc w:val="left"/>
+        <w:textAlignment w:val="auto"/>
         <w:outlineLvl w:val="2"/>
         <w:rPr>
           <w:rFonts w:hint="eastAsia" w:ascii="黑体" w:hAnsi="黑体" w:eastAsia="黑体" w:cs="黑体"/>
@@ -470,7 +824,23 @@
     <w:p>
       <w:pPr>
         <w:pStyle w:val="4"/>
-        <w:jc w:val="left"/>
+        <w:keepNext/>
+        <w:keepLines/>
+        <w:pageBreakBefore w:val="0"/>
+        <w:widowControl w:val="0"/>
+        <w:kinsoku/>
+        <w:wordWrap/>
+        <w:overflowPunct/>
+        <w:topLinePunct w:val="0"/>
+        <w:autoSpaceDE/>
+        <w:autoSpaceDN/>
+        <w:bidi w:val="0"/>
+        <w:adjustRightInd/>
+        <w:snapToGrid/>
+        <w:spacing w:before="157" w:beforeLines="50" w:after="157" w:afterLines="50" w:line="240" w:lineRule="auto"/>
+        <w:ind w:left="0" w:leftChars="0" w:right="0" w:rightChars="0" w:firstLine="0" w:firstLineChars="0"/>
+        <w:jc w:val="left"/>
+        <w:textAlignment w:val="auto"/>
         <w:outlineLvl w:val="2"/>
         <w:rPr>
           <w:rFonts w:hint="eastAsia" w:ascii="黑体" w:hAnsi="黑体" w:eastAsia="黑体" w:cs="黑体"/>
@@ -492,7 +862,23 @@
     <w:p>
       <w:pPr>
         <w:pStyle w:val="4"/>
-        <w:jc w:val="left"/>
+        <w:keepNext/>
+        <w:keepLines/>
+        <w:pageBreakBefore w:val="0"/>
+        <w:widowControl w:val="0"/>
+        <w:kinsoku/>
+        <w:wordWrap/>
+        <w:overflowPunct/>
+        <w:topLinePunct w:val="0"/>
+        <w:autoSpaceDE/>
+        <w:autoSpaceDN/>
+        <w:bidi w:val="0"/>
+        <w:adjustRightInd/>
+        <w:snapToGrid/>
+        <w:spacing w:before="157" w:beforeLines="50" w:after="157" w:afterLines="50" w:line="240" w:lineRule="auto"/>
+        <w:ind w:left="0" w:leftChars="0" w:right="0" w:rightChars="0" w:firstLine="0" w:firstLineChars="0"/>
+        <w:jc w:val="left"/>
+        <w:textAlignment w:val="auto"/>
         <w:outlineLvl w:val="2"/>
         <w:rPr>
           <w:rFonts w:hint="eastAsia" w:ascii="黑体" w:hAnsi="黑体" w:eastAsia="黑体" w:cs="黑体"/>
@@ -514,7 +900,23 @@
     <w:p>
       <w:pPr>
         <w:pStyle w:val="2"/>
+        <w:keepNext/>
+        <w:keepLines/>
+        <w:pageBreakBefore w:val="0"/>
+        <w:widowControl w:val="0"/>
+        <w:kinsoku/>
+        <w:wordWrap/>
+        <w:overflowPunct/>
+        <w:topLinePunct w:val="0"/>
+        <w:autoSpaceDE/>
+        <w:autoSpaceDN/>
+        <w:bidi w:val="0"/>
+        <w:adjustRightInd/>
+        <w:snapToGrid/>
+        <w:spacing w:before="157" w:beforeLines="50" w:after="157" w:afterLines="50" w:line="240" w:lineRule="auto"/>
+        <w:ind w:left="0" w:leftChars="0" w:right="0" w:rightChars="0" w:firstLine="0" w:firstLineChars="0"/>
         <w:jc w:val="center"/>
+        <w:textAlignment w:val="auto"/>
         <w:outlineLvl w:val="0"/>
         <w:rPr>
           <w:rFonts w:hint="eastAsia" w:ascii="黑体" w:hAnsi="黑体" w:eastAsia="黑体" w:cs="黑体"/>
@@ -536,7 +938,23 @@
     <w:p>
       <w:pPr>
         <w:pStyle w:val="3"/>
-        <w:jc w:val="left"/>
+        <w:keepNext/>
+        <w:keepLines/>
+        <w:pageBreakBefore w:val="0"/>
+        <w:widowControl w:val="0"/>
+        <w:kinsoku/>
+        <w:wordWrap/>
+        <w:overflowPunct/>
+        <w:topLinePunct w:val="0"/>
+        <w:autoSpaceDE/>
+        <w:autoSpaceDN/>
+        <w:bidi w:val="0"/>
+        <w:adjustRightInd/>
+        <w:snapToGrid/>
+        <w:spacing w:before="157" w:beforeLines="50" w:after="157" w:afterLines="50" w:line="240" w:lineRule="auto"/>
+        <w:ind w:left="0" w:leftChars="0" w:right="0" w:rightChars="0" w:firstLine="0" w:firstLineChars="0"/>
+        <w:jc w:val="left"/>
+        <w:textAlignment w:val="auto"/>
         <w:rPr>
           <w:rFonts w:hint="eastAsia" w:ascii="黑体" w:hAnsi="黑体" w:eastAsia="黑体" w:cs="黑体"/>
           <w:sz w:val="28"/>
@@ -557,7 +975,23 @@
     <w:p>
       <w:pPr>
         <w:pStyle w:val="3"/>
-        <w:jc w:val="left"/>
+        <w:keepNext/>
+        <w:keepLines/>
+        <w:pageBreakBefore w:val="0"/>
+        <w:widowControl w:val="0"/>
+        <w:kinsoku/>
+        <w:wordWrap/>
+        <w:overflowPunct/>
+        <w:topLinePunct w:val="0"/>
+        <w:autoSpaceDE/>
+        <w:autoSpaceDN/>
+        <w:bidi w:val="0"/>
+        <w:adjustRightInd/>
+        <w:snapToGrid/>
+        <w:spacing w:before="157" w:beforeLines="50" w:after="157" w:afterLines="50" w:line="240" w:lineRule="auto"/>
+        <w:ind w:left="0" w:leftChars="0" w:right="0" w:rightChars="0" w:firstLine="0" w:firstLineChars="0"/>
+        <w:jc w:val="left"/>
+        <w:textAlignment w:val="auto"/>
         <w:outlineLvl w:val="1"/>
         <w:rPr>
           <w:rFonts w:hint="eastAsia" w:ascii="黑体" w:hAnsi="黑体" w:eastAsia="黑体" w:cs="黑体"/>
@@ -579,7 +1013,23 @@
     <w:p>
       <w:pPr>
         <w:pStyle w:val="4"/>
-        <w:jc w:val="left"/>
+        <w:keepNext/>
+        <w:keepLines/>
+        <w:pageBreakBefore w:val="0"/>
+        <w:widowControl w:val="0"/>
+        <w:kinsoku/>
+        <w:wordWrap/>
+        <w:overflowPunct/>
+        <w:topLinePunct w:val="0"/>
+        <w:autoSpaceDE/>
+        <w:autoSpaceDN/>
+        <w:bidi w:val="0"/>
+        <w:adjustRightInd/>
+        <w:snapToGrid/>
+        <w:spacing w:before="157" w:beforeLines="50" w:after="157" w:afterLines="50" w:line="240" w:lineRule="auto"/>
+        <w:ind w:left="0" w:leftChars="0" w:right="0" w:rightChars="0" w:firstLine="0" w:firstLineChars="0"/>
+        <w:jc w:val="left"/>
+        <w:textAlignment w:val="auto"/>
         <w:outlineLvl w:val="2"/>
         <w:rPr>
           <w:rFonts w:hint="eastAsia" w:ascii="黑体" w:hAnsi="黑体" w:eastAsia="黑体" w:cs="黑体"/>
@@ -601,7 +1051,23 @@
     <w:p>
       <w:pPr>
         <w:pStyle w:val="4"/>
-        <w:jc w:val="left"/>
+        <w:keepNext/>
+        <w:keepLines/>
+        <w:pageBreakBefore w:val="0"/>
+        <w:widowControl w:val="0"/>
+        <w:kinsoku/>
+        <w:wordWrap/>
+        <w:overflowPunct/>
+        <w:topLinePunct w:val="0"/>
+        <w:autoSpaceDE/>
+        <w:autoSpaceDN/>
+        <w:bidi w:val="0"/>
+        <w:adjustRightInd/>
+        <w:snapToGrid/>
+        <w:spacing w:before="157" w:beforeLines="50" w:after="157" w:afterLines="50" w:line="240" w:lineRule="auto"/>
+        <w:ind w:left="0" w:leftChars="0" w:right="0" w:rightChars="0" w:firstLine="0" w:firstLineChars="0"/>
+        <w:jc w:val="left"/>
+        <w:textAlignment w:val="auto"/>
         <w:rPr>
           <w:rFonts w:hint="eastAsia" w:ascii="黑体" w:hAnsi="黑体" w:eastAsia="黑体" w:cs="黑体"/>
           <w:sz w:val="24"/>
@@ -622,7 +1088,23 @@
     <w:p>
       <w:pPr>
         <w:pStyle w:val="4"/>
-        <w:jc w:val="left"/>
+        <w:keepNext/>
+        <w:keepLines/>
+        <w:pageBreakBefore w:val="0"/>
+        <w:widowControl w:val="0"/>
+        <w:kinsoku/>
+        <w:wordWrap/>
+        <w:overflowPunct/>
+        <w:topLinePunct w:val="0"/>
+        <w:autoSpaceDE/>
+        <w:autoSpaceDN/>
+        <w:bidi w:val="0"/>
+        <w:adjustRightInd/>
+        <w:snapToGrid/>
+        <w:spacing w:before="157" w:beforeLines="50" w:after="157" w:afterLines="50" w:line="240" w:lineRule="auto"/>
+        <w:ind w:left="0" w:leftChars="0" w:right="0" w:rightChars="0" w:firstLine="0" w:firstLineChars="0"/>
+        <w:jc w:val="left"/>
+        <w:textAlignment w:val="auto"/>
         <w:rPr>
           <w:rFonts w:hint="eastAsia" w:ascii="黑体" w:hAnsi="黑体" w:eastAsia="黑体" w:cs="黑体"/>
           <w:sz w:val="24"/>
@@ -643,7 +1125,23 @@
     <w:p>
       <w:pPr>
         <w:pStyle w:val="3"/>
-        <w:jc w:val="left"/>
+        <w:keepNext/>
+        <w:keepLines/>
+        <w:pageBreakBefore w:val="0"/>
+        <w:widowControl w:val="0"/>
+        <w:kinsoku/>
+        <w:wordWrap/>
+        <w:overflowPunct/>
+        <w:topLinePunct w:val="0"/>
+        <w:autoSpaceDE/>
+        <w:autoSpaceDN/>
+        <w:bidi w:val="0"/>
+        <w:adjustRightInd/>
+        <w:snapToGrid/>
+        <w:spacing w:before="157" w:beforeLines="50" w:after="157" w:afterLines="50" w:line="240" w:lineRule="auto"/>
+        <w:ind w:left="0" w:leftChars="0" w:right="0" w:rightChars="0" w:firstLine="0" w:firstLineChars="0"/>
+        <w:jc w:val="left"/>
+        <w:textAlignment w:val="auto"/>
         <w:outlineLvl w:val="1"/>
         <w:rPr>
           <w:rFonts w:hint="eastAsia" w:ascii="黑体" w:hAnsi="黑体" w:eastAsia="黑体" w:cs="黑体"/>
@@ -665,7 +1163,23 @@
     <w:p>
       <w:pPr>
         <w:pStyle w:val="3"/>
-        <w:jc w:val="left"/>
+        <w:keepNext/>
+        <w:keepLines/>
+        <w:pageBreakBefore w:val="0"/>
+        <w:widowControl w:val="0"/>
+        <w:kinsoku/>
+        <w:wordWrap/>
+        <w:overflowPunct/>
+        <w:topLinePunct w:val="0"/>
+        <w:autoSpaceDE/>
+        <w:autoSpaceDN/>
+        <w:bidi w:val="0"/>
+        <w:adjustRightInd/>
+        <w:snapToGrid/>
+        <w:spacing w:before="157" w:beforeLines="50" w:after="157" w:afterLines="50" w:line="240" w:lineRule="auto"/>
+        <w:ind w:left="0" w:leftChars="0" w:right="0" w:rightChars="0" w:firstLine="0" w:firstLineChars="0"/>
+        <w:jc w:val="left"/>
+        <w:textAlignment w:val="auto"/>
         <w:rPr>
           <w:rFonts w:hint="eastAsia" w:ascii="黑体" w:hAnsi="黑体" w:eastAsia="黑体" w:cs="黑体"/>
           <w:sz w:val="28"/>
@@ -686,7 +1200,23 @@
     <w:p>
       <w:pPr>
         <w:pStyle w:val="4"/>
-        <w:jc w:val="left"/>
+        <w:keepNext/>
+        <w:keepLines/>
+        <w:pageBreakBefore w:val="0"/>
+        <w:widowControl w:val="0"/>
+        <w:kinsoku/>
+        <w:wordWrap/>
+        <w:overflowPunct/>
+        <w:topLinePunct w:val="0"/>
+        <w:autoSpaceDE/>
+        <w:autoSpaceDN/>
+        <w:bidi w:val="0"/>
+        <w:adjustRightInd/>
+        <w:snapToGrid/>
+        <w:spacing w:before="157" w:beforeLines="50" w:after="157" w:afterLines="50" w:line="240" w:lineRule="auto"/>
+        <w:ind w:left="0" w:leftChars="0" w:right="0" w:rightChars="0" w:firstLine="0" w:firstLineChars="0"/>
+        <w:jc w:val="left"/>
+        <w:textAlignment w:val="auto"/>
         <w:outlineLvl w:val="2"/>
         <w:rPr>
           <w:rFonts w:hint="eastAsia" w:ascii="黑体" w:hAnsi="黑体" w:eastAsia="黑体" w:cs="黑体"/>
@@ -708,7 +1238,23 @@
     <w:p>
       <w:pPr>
         <w:pStyle w:val="4"/>
-        <w:jc w:val="left"/>
+        <w:keepNext/>
+        <w:keepLines/>
+        <w:pageBreakBefore w:val="0"/>
+        <w:widowControl w:val="0"/>
+        <w:kinsoku/>
+        <w:wordWrap/>
+        <w:overflowPunct/>
+        <w:topLinePunct w:val="0"/>
+        <w:autoSpaceDE/>
+        <w:autoSpaceDN/>
+        <w:bidi w:val="0"/>
+        <w:adjustRightInd/>
+        <w:snapToGrid/>
+        <w:spacing w:before="157" w:beforeLines="50" w:after="157" w:afterLines="50" w:line="240" w:lineRule="auto"/>
+        <w:ind w:left="0" w:leftChars="0" w:right="0" w:rightChars="0" w:firstLine="0" w:firstLineChars="0"/>
+        <w:jc w:val="left"/>
+        <w:textAlignment w:val="auto"/>
         <w:outlineLvl w:val="2"/>
         <w:rPr>
           <w:rFonts w:hint="eastAsia" w:ascii="黑体" w:hAnsi="黑体" w:eastAsia="黑体" w:cs="黑体"/>
@@ -730,7 +1276,23 @@
     <w:p>
       <w:pPr>
         <w:pStyle w:val="4"/>
-        <w:jc w:val="left"/>
+        <w:keepNext/>
+        <w:keepLines/>
+        <w:pageBreakBefore w:val="0"/>
+        <w:widowControl w:val="0"/>
+        <w:kinsoku/>
+        <w:wordWrap/>
+        <w:overflowPunct/>
+        <w:topLinePunct w:val="0"/>
+        <w:autoSpaceDE/>
+        <w:autoSpaceDN/>
+        <w:bidi w:val="0"/>
+        <w:adjustRightInd/>
+        <w:snapToGrid/>
+        <w:spacing w:before="157" w:beforeLines="50" w:after="157" w:afterLines="50" w:line="240" w:lineRule="auto"/>
+        <w:ind w:left="0" w:leftChars="0" w:right="0" w:rightChars="0" w:firstLine="0" w:firstLineChars="0"/>
+        <w:jc w:val="left"/>
+        <w:textAlignment w:val="auto"/>
         <w:rPr>
           <w:rFonts w:hint="eastAsia" w:ascii="黑体" w:hAnsi="黑体" w:eastAsia="黑体" w:cs="黑体"/>
           <w:sz w:val="24"/>
@@ -751,7 +1313,23 @@
     <w:p>
       <w:pPr>
         <w:pStyle w:val="2"/>
+        <w:keepNext/>
+        <w:keepLines/>
+        <w:pageBreakBefore w:val="0"/>
+        <w:widowControl w:val="0"/>
+        <w:kinsoku/>
+        <w:wordWrap/>
+        <w:overflowPunct/>
+        <w:topLinePunct w:val="0"/>
+        <w:autoSpaceDE/>
+        <w:autoSpaceDN/>
+        <w:bidi w:val="0"/>
+        <w:adjustRightInd/>
+        <w:snapToGrid/>
+        <w:spacing w:before="157" w:beforeLines="50" w:after="157" w:afterLines="50" w:line="240" w:lineRule="auto"/>
+        <w:ind w:left="0" w:leftChars="0" w:right="0" w:rightChars="0" w:firstLine="0" w:firstLineChars="0"/>
         <w:jc w:val="center"/>
+        <w:textAlignment w:val="auto"/>
         <w:outlineLvl w:val="0"/>
         <w:rPr>
           <w:rFonts w:hint="eastAsia" w:ascii="黑体" w:hAnsi="黑体" w:eastAsia="黑体" w:cs="黑体"/>
@@ -773,7 +1351,23 @@
     <w:p>
       <w:pPr>
         <w:pStyle w:val="3"/>
-        <w:jc w:val="left"/>
+        <w:keepNext/>
+        <w:keepLines/>
+        <w:pageBreakBefore w:val="0"/>
+        <w:widowControl w:val="0"/>
+        <w:kinsoku/>
+        <w:wordWrap/>
+        <w:overflowPunct/>
+        <w:topLinePunct w:val="0"/>
+        <w:autoSpaceDE/>
+        <w:autoSpaceDN/>
+        <w:bidi w:val="0"/>
+        <w:adjustRightInd/>
+        <w:snapToGrid/>
+        <w:spacing w:before="157" w:beforeLines="50" w:after="157" w:afterLines="50" w:line="240" w:lineRule="auto"/>
+        <w:ind w:left="0" w:leftChars="0" w:right="0" w:rightChars="0" w:firstLine="0" w:firstLineChars="0"/>
+        <w:jc w:val="left"/>
+        <w:textAlignment w:val="auto"/>
         <w:rPr>
           <w:rFonts w:hint="eastAsia" w:ascii="黑体" w:hAnsi="黑体" w:eastAsia="黑体" w:cs="黑体"/>
           <w:sz w:val="28"/>
@@ -794,7 +1388,23 @@
     <w:p>
       <w:pPr>
         <w:pStyle w:val="4"/>
-        <w:jc w:val="left"/>
+        <w:keepNext/>
+        <w:keepLines/>
+        <w:pageBreakBefore w:val="0"/>
+        <w:widowControl w:val="0"/>
+        <w:kinsoku/>
+        <w:wordWrap/>
+        <w:overflowPunct/>
+        <w:topLinePunct w:val="0"/>
+        <w:autoSpaceDE/>
+        <w:autoSpaceDN/>
+        <w:bidi w:val="0"/>
+        <w:adjustRightInd/>
+        <w:snapToGrid/>
+        <w:spacing w:before="157" w:beforeLines="50" w:after="157" w:afterLines="50" w:line="240" w:lineRule="auto"/>
+        <w:ind w:left="0" w:leftChars="0" w:right="0" w:rightChars="0" w:firstLine="0" w:firstLineChars="0"/>
+        <w:jc w:val="left"/>
+        <w:textAlignment w:val="auto"/>
         <w:outlineLvl w:val="2"/>
         <w:rPr>
           <w:rFonts w:hint="eastAsia" w:ascii="黑体" w:hAnsi="黑体" w:eastAsia="黑体" w:cs="黑体"/>
@@ -816,7 +1426,23 @@
     <w:p>
       <w:pPr>
         <w:pStyle w:val="4"/>
-        <w:jc w:val="left"/>
+        <w:keepNext/>
+        <w:keepLines/>
+        <w:pageBreakBefore w:val="0"/>
+        <w:widowControl w:val="0"/>
+        <w:kinsoku/>
+        <w:wordWrap/>
+        <w:overflowPunct/>
+        <w:topLinePunct w:val="0"/>
+        <w:autoSpaceDE/>
+        <w:autoSpaceDN/>
+        <w:bidi w:val="0"/>
+        <w:adjustRightInd/>
+        <w:snapToGrid/>
+        <w:spacing w:before="157" w:beforeLines="50" w:after="157" w:afterLines="50" w:line="240" w:lineRule="auto"/>
+        <w:ind w:left="0" w:leftChars="0" w:right="0" w:rightChars="0" w:firstLine="0" w:firstLineChars="0"/>
+        <w:jc w:val="left"/>
+        <w:textAlignment w:val="auto"/>
         <w:rPr>
           <w:rFonts w:hint="eastAsia" w:ascii="黑体" w:hAnsi="黑体" w:eastAsia="黑体" w:cs="黑体"/>
           <w:sz w:val="24"/>
@@ -837,7 +1463,23 @@
     <w:p>
       <w:pPr>
         <w:pStyle w:val="4"/>
-        <w:jc w:val="left"/>
+        <w:keepNext/>
+        <w:keepLines/>
+        <w:pageBreakBefore w:val="0"/>
+        <w:widowControl w:val="0"/>
+        <w:kinsoku/>
+        <w:wordWrap/>
+        <w:overflowPunct/>
+        <w:topLinePunct w:val="0"/>
+        <w:autoSpaceDE/>
+        <w:autoSpaceDN/>
+        <w:bidi w:val="0"/>
+        <w:adjustRightInd/>
+        <w:snapToGrid/>
+        <w:spacing w:before="157" w:beforeLines="50" w:after="157" w:afterLines="50" w:line="240" w:lineRule="auto"/>
+        <w:ind w:left="0" w:leftChars="0" w:right="0" w:rightChars="0" w:firstLine="0" w:firstLineChars="0"/>
+        <w:jc w:val="left"/>
+        <w:textAlignment w:val="auto"/>
         <w:rPr>
           <w:rFonts w:hint="eastAsia" w:ascii="黑体" w:hAnsi="黑体" w:eastAsia="黑体" w:cs="黑体"/>
           <w:sz w:val="24"/>
@@ -858,7 +1500,23 @@
     <w:p>
       <w:pPr>
         <w:pStyle w:val="3"/>
-        <w:jc w:val="left"/>
+        <w:keepNext/>
+        <w:keepLines/>
+        <w:pageBreakBefore w:val="0"/>
+        <w:widowControl w:val="0"/>
+        <w:kinsoku/>
+        <w:wordWrap/>
+        <w:overflowPunct/>
+        <w:topLinePunct w:val="0"/>
+        <w:autoSpaceDE/>
+        <w:autoSpaceDN/>
+        <w:bidi w:val="0"/>
+        <w:adjustRightInd/>
+        <w:snapToGrid/>
+        <w:spacing w:before="157" w:beforeLines="50" w:after="157" w:afterLines="50" w:line="240" w:lineRule="auto"/>
+        <w:ind w:left="0" w:leftChars="0" w:right="0" w:rightChars="0" w:firstLine="0" w:firstLineChars="0"/>
+        <w:jc w:val="left"/>
+        <w:textAlignment w:val="auto"/>
         <w:outlineLvl w:val="1"/>
         <w:rPr>
           <w:rFonts w:hint="eastAsia" w:ascii="黑体" w:hAnsi="黑体" w:eastAsia="黑体" w:cs="黑体"/>
@@ -880,7 +1538,23 @@
     <w:p>
       <w:pPr>
         <w:pStyle w:val="2"/>
+        <w:keepNext/>
+        <w:keepLines/>
+        <w:pageBreakBefore w:val="0"/>
+        <w:widowControl w:val="0"/>
+        <w:kinsoku/>
+        <w:wordWrap/>
+        <w:overflowPunct/>
+        <w:topLinePunct w:val="0"/>
+        <w:autoSpaceDE/>
+        <w:autoSpaceDN/>
+        <w:bidi w:val="0"/>
+        <w:adjustRightInd/>
+        <w:snapToGrid/>
+        <w:spacing w:before="157" w:beforeLines="50" w:after="157" w:afterLines="50" w:line="240" w:lineRule="auto"/>
+        <w:ind w:left="0" w:leftChars="0" w:right="0" w:rightChars="0" w:firstLine="0" w:firstLineChars="0"/>
         <w:jc w:val="center"/>
+        <w:textAlignment w:val="auto"/>
         <w:outlineLvl w:val="0"/>
         <w:rPr>
           <w:rFonts w:hint="eastAsia" w:ascii="黑体" w:hAnsi="黑体" w:eastAsia="黑体" w:cs="黑体"/>
@@ -902,7 +1576,23 @@
     <w:p>
       <w:pPr>
         <w:pStyle w:val="3"/>
-        <w:jc w:val="left"/>
+        <w:keepNext/>
+        <w:keepLines/>
+        <w:pageBreakBefore w:val="0"/>
+        <w:widowControl w:val="0"/>
+        <w:kinsoku/>
+        <w:wordWrap/>
+        <w:overflowPunct/>
+        <w:topLinePunct w:val="0"/>
+        <w:autoSpaceDE/>
+        <w:autoSpaceDN/>
+        <w:bidi w:val="0"/>
+        <w:adjustRightInd/>
+        <w:snapToGrid/>
+        <w:spacing w:before="157" w:beforeLines="50" w:after="157" w:afterLines="50" w:line="240" w:lineRule="auto"/>
+        <w:ind w:left="0" w:leftChars="0" w:right="0" w:rightChars="0" w:firstLine="0" w:firstLineChars="0"/>
+        <w:jc w:val="left"/>
+        <w:textAlignment w:val="auto"/>
         <w:rPr>
           <w:rFonts w:hint="eastAsia" w:ascii="黑体" w:hAnsi="黑体" w:eastAsia="黑体" w:cs="黑体"/>
           <w:sz w:val="28"/>
@@ -923,7 +1613,23 @@
     <w:p>
       <w:pPr>
         <w:pStyle w:val="3"/>
-        <w:jc w:val="left"/>
+        <w:keepNext/>
+        <w:keepLines/>
+        <w:pageBreakBefore w:val="0"/>
+        <w:widowControl w:val="0"/>
+        <w:kinsoku/>
+        <w:wordWrap/>
+        <w:overflowPunct/>
+        <w:topLinePunct w:val="0"/>
+        <w:autoSpaceDE/>
+        <w:autoSpaceDN/>
+        <w:bidi w:val="0"/>
+        <w:adjustRightInd/>
+        <w:snapToGrid/>
+        <w:spacing w:before="157" w:beforeLines="50" w:after="157" w:afterLines="50" w:line="240" w:lineRule="auto"/>
+        <w:ind w:left="0" w:leftChars="0" w:right="0" w:rightChars="0" w:firstLine="0" w:firstLineChars="0"/>
+        <w:jc w:val="left"/>
+        <w:textAlignment w:val="auto"/>
         <w:outlineLvl w:val="1"/>
         <w:rPr>
           <w:rFonts w:hint="eastAsia" w:ascii="黑体" w:hAnsi="黑体" w:eastAsia="黑体" w:cs="黑体"/>
@@ -945,7 +1651,23 @@
     <w:p>
       <w:pPr>
         <w:pStyle w:val="3"/>
-        <w:jc w:val="left"/>
+        <w:keepNext/>
+        <w:keepLines/>
+        <w:pageBreakBefore w:val="0"/>
+        <w:widowControl w:val="0"/>
+        <w:kinsoku/>
+        <w:wordWrap/>
+        <w:overflowPunct/>
+        <w:topLinePunct w:val="0"/>
+        <w:autoSpaceDE/>
+        <w:autoSpaceDN/>
+        <w:bidi w:val="0"/>
+        <w:adjustRightInd/>
+        <w:snapToGrid/>
+        <w:spacing w:before="157" w:beforeLines="50" w:after="157" w:afterLines="50" w:line="240" w:lineRule="auto"/>
+        <w:ind w:left="0" w:leftChars="0" w:right="0" w:rightChars="0" w:firstLine="0" w:firstLineChars="0"/>
+        <w:jc w:val="left"/>
+        <w:textAlignment w:val="auto"/>
         <w:outlineLvl w:val="1"/>
         <w:rPr>
           <w:rFonts w:hint="eastAsia" w:ascii="黑体" w:hAnsi="黑体" w:eastAsia="黑体" w:cs="黑体"/>
@@ -967,7 +1689,23 @@
     <w:p>
       <w:pPr>
         <w:pStyle w:val="3"/>
-        <w:jc w:val="left"/>
+        <w:keepNext/>
+        <w:keepLines/>
+        <w:pageBreakBefore w:val="0"/>
+        <w:widowControl w:val="0"/>
+        <w:kinsoku/>
+        <w:wordWrap/>
+        <w:overflowPunct/>
+        <w:topLinePunct w:val="0"/>
+        <w:autoSpaceDE/>
+        <w:autoSpaceDN/>
+        <w:bidi w:val="0"/>
+        <w:adjustRightInd/>
+        <w:snapToGrid/>
+        <w:spacing w:before="157" w:beforeLines="50" w:after="157" w:afterLines="50" w:line="240" w:lineRule="auto"/>
+        <w:ind w:left="0" w:leftChars="0" w:right="0" w:rightChars="0" w:firstLine="0" w:firstLineChars="0"/>
+        <w:jc w:val="left"/>
+        <w:textAlignment w:val="auto"/>
         <w:outlineLvl w:val="1"/>
         <w:rPr>
           <w:rFonts w:hint="eastAsia" w:ascii="黑体" w:hAnsi="黑体" w:eastAsia="黑体" w:cs="黑体"/>
@@ -989,7 +1727,23 @@
     <w:p>
       <w:pPr>
         <w:pStyle w:val="2"/>
+        <w:keepNext/>
+        <w:keepLines/>
+        <w:pageBreakBefore w:val="0"/>
+        <w:widowControl w:val="0"/>
+        <w:kinsoku/>
+        <w:wordWrap/>
+        <w:overflowPunct/>
+        <w:topLinePunct w:val="0"/>
+        <w:autoSpaceDE/>
+        <w:autoSpaceDN/>
+        <w:bidi w:val="0"/>
+        <w:adjustRightInd/>
+        <w:snapToGrid/>
+        <w:spacing w:before="157" w:beforeLines="50" w:after="157" w:afterLines="50" w:line="240" w:lineRule="auto"/>
+        <w:ind w:left="0" w:leftChars="0" w:right="0" w:rightChars="0" w:firstLine="0" w:firstLineChars="0"/>
         <w:jc w:val="center"/>
+        <w:textAlignment w:val="auto"/>
         <w:rPr>
           <w:rFonts w:hint="eastAsia" w:ascii="黑体" w:hAnsi="黑体" w:eastAsia="黑体" w:cs="黑体"/>
           <w:sz w:val="32"/>
@@ -1010,7 +1764,23 @@
     <w:p>
       <w:pPr>
         <w:pStyle w:val="3"/>
-        <w:jc w:val="left"/>
+        <w:keepNext/>
+        <w:keepLines/>
+        <w:pageBreakBefore w:val="0"/>
+        <w:widowControl w:val="0"/>
+        <w:kinsoku/>
+        <w:wordWrap/>
+        <w:overflowPunct/>
+        <w:topLinePunct w:val="0"/>
+        <w:autoSpaceDE/>
+        <w:autoSpaceDN/>
+        <w:bidi w:val="0"/>
+        <w:adjustRightInd/>
+        <w:snapToGrid/>
+        <w:spacing w:before="157" w:beforeLines="50" w:after="157" w:afterLines="50" w:line="240" w:lineRule="auto"/>
+        <w:ind w:left="0" w:leftChars="0" w:right="0" w:rightChars="0" w:firstLine="0" w:firstLineChars="0"/>
+        <w:jc w:val="left"/>
+        <w:textAlignment w:val="auto"/>
         <w:rPr>
           <w:rFonts w:hint="eastAsia" w:ascii="黑体" w:hAnsi="黑体" w:eastAsia="黑体" w:cs="黑体"/>
           <w:b/>
@@ -1035,7 +1805,23 @@
     <w:p>
       <w:pPr>
         <w:pStyle w:val="3"/>
-        <w:jc w:val="left"/>
+        <w:keepNext/>
+        <w:keepLines/>
+        <w:pageBreakBefore w:val="0"/>
+        <w:widowControl w:val="0"/>
+        <w:kinsoku/>
+        <w:wordWrap/>
+        <w:overflowPunct/>
+        <w:topLinePunct w:val="0"/>
+        <w:autoSpaceDE/>
+        <w:autoSpaceDN/>
+        <w:bidi w:val="0"/>
+        <w:adjustRightInd/>
+        <w:snapToGrid/>
+        <w:spacing w:before="157" w:beforeLines="50" w:after="157" w:afterLines="50" w:line="240" w:lineRule="auto"/>
+        <w:ind w:left="0" w:leftChars="0" w:right="0" w:rightChars="0" w:firstLine="0" w:firstLineChars="0"/>
+        <w:jc w:val="left"/>
+        <w:textAlignment w:val="auto"/>
         <w:rPr>
           <w:rFonts w:hint="eastAsia" w:ascii="黑体" w:hAnsi="黑体" w:eastAsia="黑体" w:cs="黑体"/>
           <w:b/>
@@ -1060,7 +1846,23 @@
     <w:p>
       <w:pPr>
         <w:pStyle w:val="3"/>
-        <w:jc w:val="left"/>
+        <w:keepNext/>
+        <w:keepLines/>
+        <w:pageBreakBefore w:val="0"/>
+        <w:widowControl w:val="0"/>
+        <w:kinsoku/>
+        <w:wordWrap/>
+        <w:overflowPunct/>
+        <w:topLinePunct w:val="0"/>
+        <w:autoSpaceDE/>
+        <w:autoSpaceDN/>
+        <w:bidi w:val="0"/>
+        <w:adjustRightInd/>
+        <w:snapToGrid/>
+        <w:spacing w:before="157" w:beforeLines="50" w:after="157" w:afterLines="50" w:line="240" w:lineRule="auto"/>
+        <w:ind w:left="0" w:leftChars="0" w:right="0" w:rightChars="0" w:firstLine="0" w:firstLineChars="0"/>
+        <w:jc w:val="left"/>
+        <w:textAlignment w:val="auto"/>
         <w:outlineLvl w:val="1"/>
         <w:rPr>
           <w:rFonts w:hint="eastAsia" w:ascii="黑体" w:hAnsi="黑体" w:eastAsia="黑体" w:cs="黑体"/>
@@ -1086,7 +1888,23 @@
     <w:p>
       <w:pPr>
         <w:pStyle w:val="3"/>
-        <w:jc w:val="left"/>
+        <w:keepNext/>
+        <w:keepLines/>
+        <w:pageBreakBefore w:val="0"/>
+        <w:widowControl w:val="0"/>
+        <w:kinsoku/>
+        <w:wordWrap/>
+        <w:overflowPunct/>
+        <w:topLinePunct w:val="0"/>
+        <w:autoSpaceDE/>
+        <w:autoSpaceDN/>
+        <w:bidi w:val="0"/>
+        <w:adjustRightInd/>
+        <w:snapToGrid/>
+        <w:spacing w:before="157" w:beforeLines="50" w:after="157" w:afterLines="50" w:line="240" w:lineRule="auto"/>
+        <w:ind w:left="0" w:leftChars="0" w:right="0" w:rightChars="0" w:firstLine="0" w:firstLineChars="0"/>
+        <w:jc w:val="left"/>
+        <w:textAlignment w:val="auto"/>
         <w:rPr>
           <w:rFonts w:hint="eastAsia" w:ascii="黑体" w:hAnsi="黑体" w:eastAsia="黑体" w:cs="黑体"/>
           <w:b/>
@@ -1111,7 +1929,23 @@
     <w:p>
       <w:pPr>
         <w:pStyle w:val="4"/>
-        <w:jc w:val="left"/>
+        <w:keepNext/>
+        <w:keepLines/>
+        <w:pageBreakBefore w:val="0"/>
+        <w:widowControl w:val="0"/>
+        <w:kinsoku/>
+        <w:wordWrap/>
+        <w:overflowPunct/>
+        <w:topLinePunct w:val="0"/>
+        <w:autoSpaceDE/>
+        <w:autoSpaceDN/>
+        <w:bidi w:val="0"/>
+        <w:adjustRightInd/>
+        <w:snapToGrid/>
+        <w:spacing w:before="157" w:beforeLines="50" w:after="157" w:afterLines="50" w:line="240" w:lineRule="auto"/>
+        <w:ind w:left="0" w:leftChars="0" w:right="0" w:rightChars="0" w:firstLine="0" w:firstLineChars="0"/>
+        <w:jc w:val="left"/>
+        <w:textAlignment w:val="auto"/>
         <w:outlineLvl w:val="2"/>
         <w:rPr>
           <w:rFonts w:hint="eastAsia" w:ascii="黑体" w:hAnsi="黑体" w:eastAsia="黑体" w:cs="黑体"/>
@@ -1137,7 +1971,23 @@
     <w:p>
       <w:pPr>
         <w:pStyle w:val="4"/>
-        <w:jc w:val="left"/>
+        <w:keepNext/>
+        <w:keepLines/>
+        <w:pageBreakBefore w:val="0"/>
+        <w:widowControl w:val="0"/>
+        <w:kinsoku/>
+        <w:wordWrap/>
+        <w:overflowPunct/>
+        <w:topLinePunct w:val="0"/>
+        <w:autoSpaceDE/>
+        <w:autoSpaceDN/>
+        <w:bidi w:val="0"/>
+        <w:adjustRightInd/>
+        <w:snapToGrid/>
+        <w:spacing w:before="157" w:beforeLines="50" w:after="157" w:afterLines="50" w:line="240" w:lineRule="auto"/>
+        <w:ind w:left="0" w:leftChars="0" w:right="0" w:rightChars="0" w:firstLine="0" w:firstLineChars="0"/>
+        <w:jc w:val="left"/>
+        <w:textAlignment w:val="auto"/>
         <w:rPr>
           <w:rFonts w:hint="eastAsia" w:ascii="黑体" w:hAnsi="黑体" w:eastAsia="黑体" w:cs="黑体"/>
           <w:b/>
@@ -1162,7 +2012,23 @@
     <w:p>
       <w:pPr>
         <w:pStyle w:val="3"/>
-        <w:jc w:val="left"/>
+        <w:keepNext/>
+        <w:keepLines/>
+        <w:pageBreakBefore w:val="0"/>
+        <w:widowControl w:val="0"/>
+        <w:kinsoku/>
+        <w:wordWrap/>
+        <w:overflowPunct/>
+        <w:topLinePunct w:val="0"/>
+        <w:autoSpaceDE/>
+        <w:autoSpaceDN/>
+        <w:bidi w:val="0"/>
+        <w:adjustRightInd/>
+        <w:snapToGrid/>
+        <w:spacing w:before="157" w:beforeLines="50" w:after="157" w:afterLines="50" w:line="240" w:lineRule="auto"/>
+        <w:ind w:left="0" w:leftChars="0" w:right="0" w:rightChars="0" w:firstLine="0" w:firstLineChars="0"/>
+        <w:jc w:val="left"/>
+        <w:textAlignment w:val="auto"/>
         <w:outlineLvl w:val="1"/>
         <w:rPr>
           <w:rFonts w:hint="eastAsia" w:ascii="黑体" w:hAnsi="黑体" w:eastAsia="黑体" w:cs="黑体"/>
@@ -1188,7 +2054,23 @@
     <w:p>
       <w:pPr>
         <w:pStyle w:val="4"/>
-        <w:jc w:val="left"/>
+        <w:keepNext/>
+        <w:keepLines/>
+        <w:pageBreakBefore w:val="0"/>
+        <w:widowControl w:val="0"/>
+        <w:kinsoku/>
+        <w:wordWrap/>
+        <w:overflowPunct/>
+        <w:topLinePunct w:val="0"/>
+        <w:autoSpaceDE/>
+        <w:autoSpaceDN/>
+        <w:bidi w:val="0"/>
+        <w:adjustRightInd/>
+        <w:snapToGrid/>
+        <w:spacing w:before="157" w:beforeLines="50" w:after="157" w:afterLines="50" w:line="240" w:lineRule="auto"/>
+        <w:ind w:left="0" w:leftChars="0" w:right="0" w:rightChars="0" w:firstLine="0" w:firstLineChars="0"/>
+        <w:jc w:val="left"/>
+        <w:textAlignment w:val="auto"/>
         <w:outlineLvl w:val="2"/>
         <w:rPr>
           <w:rFonts w:hint="eastAsia" w:ascii="黑体" w:hAnsi="黑体" w:eastAsia="黑体" w:cs="黑体"/>
@@ -1214,7 +2096,23 @@
     <w:p>
       <w:pPr>
         <w:pStyle w:val="4"/>
-        <w:jc w:val="left"/>
+        <w:keepNext/>
+        <w:keepLines/>
+        <w:pageBreakBefore w:val="0"/>
+        <w:widowControl w:val="0"/>
+        <w:kinsoku/>
+        <w:wordWrap/>
+        <w:overflowPunct/>
+        <w:topLinePunct w:val="0"/>
+        <w:autoSpaceDE/>
+        <w:autoSpaceDN/>
+        <w:bidi w:val="0"/>
+        <w:adjustRightInd/>
+        <w:snapToGrid/>
+        <w:spacing w:before="157" w:beforeLines="50" w:after="157" w:afterLines="50" w:line="240" w:lineRule="auto"/>
+        <w:ind w:left="0" w:leftChars="0" w:right="0" w:rightChars="0" w:firstLine="0" w:firstLineChars="0"/>
+        <w:jc w:val="left"/>
+        <w:textAlignment w:val="auto"/>
         <w:outlineLvl w:val="2"/>
         <w:rPr>
           <w:rFonts w:hint="eastAsia" w:ascii="黑体" w:hAnsi="黑体" w:eastAsia="黑体" w:cs="黑体"/>
@@ -1240,7 +2138,23 @@
     <w:p>
       <w:pPr>
         <w:pStyle w:val="4"/>
-        <w:jc w:val="left"/>
+        <w:keepNext/>
+        <w:keepLines/>
+        <w:pageBreakBefore w:val="0"/>
+        <w:widowControl w:val="0"/>
+        <w:kinsoku/>
+        <w:wordWrap/>
+        <w:overflowPunct/>
+        <w:topLinePunct w:val="0"/>
+        <w:autoSpaceDE/>
+        <w:autoSpaceDN/>
+        <w:bidi w:val="0"/>
+        <w:adjustRightInd/>
+        <w:snapToGrid/>
+        <w:spacing w:before="157" w:beforeLines="50" w:after="157" w:afterLines="50" w:line="240" w:lineRule="auto"/>
+        <w:ind w:left="0" w:leftChars="0" w:right="0" w:rightChars="0" w:firstLine="0" w:firstLineChars="0"/>
+        <w:jc w:val="left"/>
+        <w:textAlignment w:val="auto"/>
         <w:outlineLvl w:val="2"/>
         <w:rPr>
           <w:rFonts w:hint="eastAsia" w:ascii="黑体" w:hAnsi="黑体" w:eastAsia="黑体" w:cs="黑体"/>
@@ -1266,7 +2180,23 @@
     <w:p>
       <w:pPr>
         <w:pStyle w:val="3"/>
-        <w:jc w:val="left"/>
+        <w:keepNext/>
+        <w:keepLines/>
+        <w:pageBreakBefore w:val="0"/>
+        <w:widowControl w:val="0"/>
+        <w:kinsoku/>
+        <w:wordWrap/>
+        <w:overflowPunct/>
+        <w:topLinePunct w:val="0"/>
+        <w:autoSpaceDE/>
+        <w:autoSpaceDN/>
+        <w:bidi w:val="0"/>
+        <w:adjustRightInd/>
+        <w:snapToGrid/>
+        <w:spacing w:before="157" w:beforeLines="50" w:after="157" w:afterLines="50" w:line="240" w:lineRule="auto"/>
+        <w:ind w:left="0" w:leftChars="0" w:right="0" w:rightChars="0" w:firstLine="0" w:firstLineChars="0"/>
+        <w:jc w:val="left"/>
+        <w:textAlignment w:val="auto"/>
         <w:rPr>
           <w:rFonts w:hint="eastAsia" w:ascii="黑体" w:hAnsi="黑体" w:eastAsia="黑体" w:cs="黑体"/>
           <w:b/>
@@ -1291,7 +2221,23 @@
     <w:p>
       <w:pPr>
         <w:pStyle w:val="4"/>
-        <w:jc w:val="left"/>
+        <w:keepNext/>
+        <w:keepLines/>
+        <w:pageBreakBefore w:val="0"/>
+        <w:widowControl w:val="0"/>
+        <w:kinsoku/>
+        <w:wordWrap/>
+        <w:overflowPunct/>
+        <w:topLinePunct w:val="0"/>
+        <w:autoSpaceDE/>
+        <w:autoSpaceDN/>
+        <w:bidi w:val="0"/>
+        <w:adjustRightInd/>
+        <w:snapToGrid/>
+        <w:spacing w:before="157" w:beforeLines="50" w:after="157" w:afterLines="50" w:line="240" w:lineRule="auto"/>
+        <w:ind w:left="0" w:leftChars="0" w:right="0" w:rightChars="0" w:firstLine="0" w:firstLineChars="0"/>
+        <w:jc w:val="left"/>
+        <w:textAlignment w:val="auto"/>
         <w:outlineLvl w:val="2"/>
         <w:rPr>
           <w:rFonts w:hint="eastAsia" w:ascii="黑体" w:hAnsi="黑体" w:eastAsia="黑体" w:cs="黑体"/>
@@ -1317,7 +2263,23 @@
     <w:p>
       <w:pPr>
         <w:pStyle w:val="4"/>
-        <w:jc w:val="left"/>
+        <w:keepNext/>
+        <w:keepLines/>
+        <w:pageBreakBefore w:val="0"/>
+        <w:widowControl w:val="0"/>
+        <w:kinsoku/>
+        <w:wordWrap/>
+        <w:overflowPunct/>
+        <w:topLinePunct w:val="0"/>
+        <w:autoSpaceDE/>
+        <w:autoSpaceDN/>
+        <w:bidi w:val="0"/>
+        <w:adjustRightInd/>
+        <w:snapToGrid/>
+        <w:spacing w:before="157" w:beforeLines="50" w:after="157" w:afterLines="50" w:line="240" w:lineRule="auto"/>
+        <w:ind w:left="0" w:leftChars="0" w:right="0" w:rightChars="0" w:firstLine="0" w:firstLineChars="0"/>
+        <w:jc w:val="left"/>
+        <w:textAlignment w:val="auto"/>
         <w:outlineLvl w:val="2"/>
         <w:rPr>
           <w:rFonts w:hint="eastAsia" w:ascii="黑体" w:hAnsi="黑体" w:eastAsia="黑体" w:cs="黑体"/>
@@ -1343,7 +2305,23 @@
     <w:p>
       <w:pPr>
         <w:pStyle w:val="3"/>
-        <w:jc w:val="left"/>
+        <w:keepNext/>
+        <w:keepLines/>
+        <w:pageBreakBefore w:val="0"/>
+        <w:widowControl w:val="0"/>
+        <w:kinsoku/>
+        <w:wordWrap/>
+        <w:overflowPunct/>
+        <w:topLinePunct w:val="0"/>
+        <w:autoSpaceDE/>
+        <w:autoSpaceDN/>
+        <w:bidi w:val="0"/>
+        <w:adjustRightInd/>
+        <w:snapToGrid/>
+        <w:spacing w:before="157" w:beforeLines="50" w:after="157" w:afterLines="50" w:line="240" w:lineRule="auto"/>
+        <w:ind w:left="0" w:leftChars="0" w:right="0" w:rightChars="0" w:firstLine="0" w:firstLineChars="0"/>
+        <w:jc w:val="left"/>
+        <w:textAlignment w:val="auto"/>
         <w:rPr>
           <w:rFonts w:hint="eastAsia" w:ascii="黑体" w:hAnsi="黑体" w:eastAsia="黑体" w:cs="黑体"/>
           <w:b/>
@@ -1368,7 +2346,23 @@
     <w:p>
       <w:pPr>
         <w:pStyle w:val="4"/>
-        <w:jc w:val="left"/>
+        <w:keepNext/>
+        <w:keepLines/>
+        <w:pageBreakBefore w:val="0"/>
+        <w:widowControl w:val="0"/>
+        <w:kinsoku/>
+        <w:wordWrap/>
+        <w:overflowPunct/>
+        <w:topLinePunct w:val="0"/>
+        <w:autoSpaceDE/>
+        <w:autoSpaceDN/>
+        <w:bidi w:val="0"/>
+        <w:adjustRightInd/>
+        <w:snapToGrid/>
+        <w:spacing w:before="157" w:beforeLines="50" w:after="157" w:afterLines="50" w:line="240" w:lineRule="auto"/>
+        <w:ind w:left="0" w:leftChars="0" w:right="0" w:rightChars="0" w:firstLine="0" w:firstLineChars="0"/>
+        <w:jc w:val="left"/>
+        <w:textAlignment w:val="auto"/>
         <w:outlineLvl w:val="2"/>
         <w:rPr>
           <w:rFonts w:hint="eastAsia" w:ascii="黑体" w:hAnsi="黑体" w:eastAsia="黑体" w:cs="黑体"/>
@@ -1394,7 +2388,23 @@
     <w:p>
       <w:pPr>
         <w:pStyle w:val="4"/>
-        <w:jc w:val="left"/>
+        <w:keepNext/>
+        <w:keepLines/>
+        <w:pageBreakBefore w:val="0"/>
+        <w:widowControl w:val="0"/>
+        <w:kinsoku/>
+        <w:wordWrap/>
+        <w:overflowPunct/>
+        <w:topLinePunct w:val="0"/>
+        <w:autoSpaceDE/>
+        <w:autoSpaceDN/>
+        <w:bidi w:val="0"/>
+        <w:adjustRightInd/>
+        <w:snapToGrid/>
+        <w:spacing w:before="157" w:beforeLines="50" w:after="157" w:afterLines="50" w:line="240" w:lineRule="auto"/>
+        <w:ind w:left="0" w:leftChars="0" w:right="0" w:rightChars="0" w:firstLine="0" w:firstLineChars="0"/>
+        <w:jc w:val="left"/>
+        <w:textAlignment w:val="auto"/>
         <w:outlineLvl w:val="2"/>
         <w:rPr>
           <w:rFonts w:hint="eastAsia" w:ascii="黑体" w:hAnsi="黑体" w:eastAsia="黑体" w:cs="黑体"/>
@@ -1420,10 +2430,26 @@
     <w:p>
       <w:pPr>
         <w:pStyle w:val="2"/>
+        <w:keepNext/>
+        <w:keepLines/>
+        <w:pageBreakBefore w:val="0"/>
+        <w:widowControl w:val="0"/>
         <w:numPr>
           <w:numId w:val="0"/>
         </w:numPr>
+        <w:kinsoku/>
+        <w:wordWrap/>
+        <w:overflowPunct/>
+        <w:topLinePunct w:val="0"/>
+        <w:autoSpaceDE/>
+        <w:autoSpaceDN/>
+        <w:bidi w:val="0"/>
+        <w:adjustRightInd/>
+        <w:snapToGrid/>
+        <w:spacing w:before="157" w:beforeLines="50" w:after="157" w:afterLines="50" w:line="240" w:lineRule="auto"/>
+        <w:ind w:left="0" w:leftChars="0" w:right="0" w:rightChars="0" w:firstLine="0" w:firstLineChars="0"/>
         <w:jc w:val="center"/>
+        <w:textAlignment w:val="auto"/>
         <w:outlineLvl w:val="0"/>
         <w:rPr>
           <w:rFonts w:hint="eastAsia" w:ascii="黑体" w:hAnsi="黑体" w:eastAsia="黑体" w:cs="黑体"/>
@@ -1454,10 +2480,26 @@
     <w:p>
       <w:pPr>
         <w:pStyle w:val="3"/>
+        <w:keepNext/>
+        <w:keepLines/>
+        <w:pageBreakBefore w:val="0"/>
+        <w:widowControl w:val="0"/>
         <w:numPr>
           <w:numId w:val="0"/>
         </w:numPr>
-        <w:jc w:val="left"/>
+        <w:kinsoku/>
+        <w:wordWrap/>
+        <w:overflowPunct/>
+        <w:topLinePunct w:val="0"/>
+        <w:autoSpaceDE/>
+        <w:autoSpaceDN/>
+        <w:bidi w:val="0"/>
+        <w:adjustRightInd/>
+        <w:snapToGrid/>
+        <w:spacing w:before="157" w:beforeLines="50" w:after="157" w:afterLines="50" w:line="240" w:lineRule="auto"/>
+        <w:ind w:left="0" w:leftChars="0" w:right="0" w:rightChars="0" w:firstLine="0" w:firstLineChars="0"/>
+        <w:jc w:val="left"/>
+        <w:textAlignment w:val="auto"/>
         <w:outlineLvl w:val="1"/>
         <w:rPr>
           <w:rFonts w:hint="eastAsia" w:ascii="黑体" w:hAnsi="黑体" w:eastAsia="黑体" w:cs="黑体"/>
@@ -1483,7 +2525,23 @@
     <w:p>
       <w:pPr>
         <w:pStyle w:val="3"/>
-        <w:jc w:val="left"/>
+        <w:keepNext/>
+        <w:keepLines/>
+        <w:pageBreakBefore w:val="0"/>
+        <w:widowControl w:val="0"/>
+        <w:kinsoku/>
+        <w:wordWrap/>
+        <w:overflowPunct/>
+        <w:topLinePunct w:val="0"/>
+        <w:autoSpaceDE/>
+        <w:autoSpaceDN/>
+        <w:bidi w:val="0"/>
+        <w:adjustRightInd/>
+        <w:snapToGrid/>
+        <w:spacing w:before="157" w:beforeLines="50" w:after="157" w:afterLines="50" w:line="240" w:lineRule="auto"/>
+        <w:ind w:left="0" w:leftChars="0" w:right="0" w:rightChars="0" w:firstLine="0" w:firstLineChars="0"/>
+        <w:jc w:val="left"/>
+        <w:textAlignment w:val="auto"/>
         <w:outlineLvl w:val="1"/>
         <w:rPr>
           <w:rFonts w:hint="eastAsia" w:ascii="黑体" w:hAnsi="黑体" w:eastAsia="黑体" w:cs="黑体"/>
@@ -1509,7 +2567,23 @@
     <w:p>
       <w:pPr>
         <w:pStyle w:val="4"/>
-        <w:jc w:val="left"/>
+        <w:keepNext/>
+        <w:keepLines/>
+        <w:pageBreakBefore w:val="0"/>
+        <w:widowControl w:val="0"/>
+        <w:kinsoku/>
+        <w:wordWrap/>
+        <w:overflowPunct/>
+        <w:topLinePunct w:val="0"/>
+        <w:autoSpaceDE/>
+        <w:autoSpaceDN/>
+        <w:bidi w:val="0"/>
+        <w:adjustRightInd/>
+        <w:snapToGrid/>
+        <w:spacing w:before="157" w:beforeLines="50" w:after="157" w:afterLines="50" w:line="240" w:lineRule="auto"/>
+        <w:ind w:left="0" w:leftChars="0" w:right="0" w:rightChars="0" w:firstLine="0" w:firstLineChars="0"/>
+        <w:jc w:val="left"/>
+        <w:textAlignment w:val="auto"/>
         <w:outlineLvl w:val="2"/>
         <w:rPr>
           <w:rFonts w:hint="eastAsia" w:ascii="黑体" w:hAnsi="黑体" w:eastAsia="黑体" w:cs="黑体"/>
@@ -1535,7 +2609,23 @@
     <w:p>
       <w:pPr>
         <w:pStyle w:val="4"/>
-        <w:jc w:val="left"/>
+        <w:keepNext/>
+        <w:keepLines/>
+        <w:pageBreakBefore w:val="0"/>
+        <w:widowControl w:val="0"/>
+        <w:kinsoku/>
+        <w:wordWrap/>
+        <w:overflowPunct/>
+        <w:topLinePunct w:val="0"/>
+        <w:autoSpaceDE/>
+        <w:autoSpaceDN/>
+        <w:bidi w:val="0"/>
+        <w:adjustRightInd/>
+        <w:snapToGrid/>
+        <w:spacing w:before="157" w:beforeLines="50" w:after="157" w:afterLines="50" w:line="240" w:lineRule="auto"/>
+        <w:ind w:left="0" w:leftChars="0" w:right="0" w:rightChars="0" w:firstLine="0" w:firstLineChars="0"/>
+        <w:jc w:val="left"/>
+        <w:textAlignment w:val="auto"/>
         <w:outlineLvl w:val="2"/>
         <w:rPr>
           <w:rFonts w:hint="eastAsia" w:ascii="黑体" w:hAnsi="黑体" w:eastAsia="黑体" w:cs="黑体"/>
@@ -1561,7 +2651,23 @@
     <w:p>
       <w:pPr>
         <w:pStyle w:val="3"/>
-        <w:jc w:val="left"/>
+        <w:keepNext/>
+        <w:keepLines/>
+        <w:pageBreakBefore w:val="0"/>
+        <w:widowControl w:val="0"/>
+        <w:kinsoku/>
+        <w:wordWrap/>
+        <w:overflowPunct/>
+        <w:topLinePunct w:val="0"/>
+        <w:autoSpaceDE/>
+        <w:autoSpaceDN/>
+        <w:bidi w:val="0"/>
+        <w:adjustRightInd/>
+        <w:snapToGrid/>
+        <w:spacing w:before="157" w:beforeLines="50" w:after="157" w:afterLines="50" w:line="240" w:lineRule="auto"/>
+        <w:ind w:left="0" w:leftChars="0" w:right="0" w:rightChars="0" w:firstLine="0" w:firstLineChars="0"/>
+        <w:jc w:val="left"/>
+        <w:textAlignment w:val="auto"/>
         <w:outlineLvl w:val="1"/>
         <w:rPr>
           <w:rFonts w:hint="eastAsia" w:ascii="黑体" w:hAnsi="黑体" w:eastAsia="黑体" w:cs="黑体"/>
@@ -1587,7 +2693,23 @@
     <w:p>
       <w:pPr>
         <w:pStyle w:val="4"/>
-        <w:jc w:val="left"/>
+        <w:keepNext/>
+        <w:keepLines/>
+        <w:pageBreakBefore w:val="0"/>
+        <w:widowControl w:val="0"/>
+        <w:kinsoku/>
+        <w:wordWrap/>
+        <w:overflowPunct/>
+        <w:topLinePunct w:val="0"/>
+        <w:autoSpaceDE/>
+        <w:autoSpaceDN/>
+        <w:bidi w:val="0"/>
+        <w:adjustRightInd/>
+        <w:snapToGrid/>
+        <w:spacing w:before="157" w:beforeLines="50" w:after="157" w:afterLines="50" w:line="240" w:lineRule="auto"/>
+        <w:ind w:left="0" w:leftChars="0" w:right="0" w:rightChars="0" w:firstLine="0" w:firstLineChars="0"/>
+        <w:jc w:val="left"/>
+        <w:textAlignment w:val="auto"/>
         <w:outlineLvl w:val="2"/>
         <w:rPr>
           <w:rFonts w:hint="eastAsia" w:ascii="黑体" w:hAnsi="黑体" w:eastAsia="黑体" w:cs="黑体"/>
@@ -1613,7 +2735,23 @@
     <w:p>
       <w:pPr>
         <w:pStyle w:val="4"/>
-        <w:jc w:val="left"/>
+        <w:keepNext/>
+        <w:keepLines/>
+        <w:pageBreakBefore w:val="0"/>
+        <w:widowControl w:val="0"/>
+        <w:kinsoku/>
+        <w:wordWrap/>
+        <w:overflowPunct/>
+        <w:topLinePunct w:val="0"/>
+        <w:autoSpaceDE/>
+        <w:autoSpaceDN/>
+        <w:bidi w:val="0"/>
+        <w:adjustRightInd/>
+        <w:snapToGrid/>
+        <w:spacing w:before="157" w:beforeLines="50" w:after="157" w:afterLines="50" w:line="240" w:lineRule="auto"/>
+        <w:ind w:left="0" w:leftChars="0" w:right="0" w:rightChars="0" w:firstLine="0" w:firstLineChars="0"/>
+        <w:jc w:val="left"/>
+        <w:textAlignment w:val="auto"/>
         <w:outlineLvl w:val="2"/>
         <w:rPr>
           <w:rFonts w:hint="eastAsia" w:ascii="黑体" w:hAnsi="黑体" w:eastAsia="黑体" w:cs="黑体"/>
@@ -1639,7 +2777,23 @@
     <w:p>
       <w:pPr>
         <w:pStyle w:val="4"/>
-        <w:jc w:val="left"/>
+        <w:keepNext/>
+        <w:keepLines/>
+        <w:pageBreakBefore w:val="0"/>
+        <w:widowControl w:val="0"/>
+        <w:kinsoku/>
+        <w:wordWrap/>
+        <w:overflowPunct/>
+        <w:topLinePunct w:val="0"/>
+        <w:autoSpaceDE/>
+        <w:autoSpaceDN/>
+        <w:bidi w:val="0"/>
+        <w:adjustRightInd/>
+        <w:snapToGrid/>
+        <w:spacing w:before="157" w:beforeLines="50" w:after="157" w:afterLines="50" w:line="240" w:lineRule="auto"/>
+        <w:ind w:left="0" w:leftChars="0" w:right="0" w:rightChars="0" w:firstLine="0" w:firstLineChars="0"/>
+        <w:jc w:val="left"/>
+        <w:textAlignment w:val="auto"/>
         <w:outlineLvl w:val="2"/>
         <w:rPr>
           <w:rFonts w:hint="eastAsia" w:ascii="黑体" w:hAnsi="黑体" w:eastAsia="黑体" w:cs="黑体"/>
@@ -1665,7 +2819,23 @@
     <w:p>
       <w:pPr>
         <w:pStyle w:val="3"/>
-        <w:jc w:val="left"/>
+        <w:keepNext/>
+        <w:keepLines/>
+        <w:pageBreakBefore w:val="0"/>
+        <w:widowControl w:val="0"/>
+        <w:kinsoku/>
+        <w:wordWrap/>
+        <w:overflowPunct/>
+        <w:topLinePunct w:val="0"/>
+        <w:autoSpaceDE/>
+        <w:autoSpaceDN/>
+        <w:bidi w:val="0"/>
+        <w:adjustRightInd/>
+        <w:snapToGrid/>
+        <w:spacing w:before="157" w:beforeLines="50" w:after="157" w:afterLines="50" w:line="240" w:lineRule="auto"/>
+        <w:ind w:left="0" w:leftChars="0" w:right="0" w:rightChars="0" w:firstLine="0" w:firstLineChars="0"/>
+        <w:jc w:val="left"/>
+        <w:textAlignment w:val="auto"/>
         <w:outlineLvl w:val="1"/>
         <w:rPr>
           <w:rFonts w:hint="eastAsia" w:ascii="黑体" w:hAnsi="黑体" w:eastAsia="黑体" w:cs="黑体"/>
@@ -1691,7 +2861,23 @@
     <w:p>
       <w:pPr>
         <w:pStyle w:val="4"/>
-        <w:jc w:val="left"/>
+        <w:keepNext/>
+        <w:keepLines/>
+        <w:pageBreakBefore w:val="0"/>
+        <w:widowControl w:val="0"/>
+        <w:kinsoku/>
+        <w:wordWrap/>
+        <w:overflowPunct/>
+        <w:topLinePunct w:val="0"/>
+        <w:autoSpaceDE/>
+        <w:autoSpaceDN/>
+        <w:bidi w:val="0"/>
+        <w:adjustRightInd/>
+        <w:snapToGrid/>
+        <w:spacing w:before="157" w:beforeLines="50" w:after="157" w:afterLines="50" w:line="240" w:lineRule="auto"/>
+        <w:ind w:left="0" w:leftChars="0" w:right="0" w:rightChars="0" w:firstLine="0" w:firstLineChars="0"/>
+        <w:jc w:val="left"/>
+        <w:textAlignment w:val="auto"/>
         <w:outlineLvl w:val="2"/>
         <w:rPr>
           <w:rFonts w:hint="eastAsia" w:ascii="黑体" w:hAnsi="黑体" w:eastAsia="黑体" w:cs="黑体"/>
@@ -1717,7 +2903,23 @@
     <w:p>
       <w:pPr>
         <w:pStyle w:val="4"/>
-        <w:jc w:val="left"/>
+        <w:keepNext/>
+        <w:keepLines/>
+        <w:pageBreakBefore w:val="0"/>
+        <w:widowControl w:val="0"/>
+        <w:kinsoku/>
+        <w:wordWrap/>
+        <w:overflowPunct/>
+        <w:topLinePunct w:val="0"/>
+        <w:autoSpaceDE/>
+        <w:autoSpaceDN/>
+        <w:bidi w:val="0"/>
+        <w:adjustRightInd/>
+        <w:snapToGrid/>
+        <w:spacing w:before="157" w:beforeLines="50" w:after="157" w:afterLines="50" w:line="240" w:lineRule="auto"/>
+        <w:ind w:left="0" w:leftChars="0" w:right="0" w:rightChars="0" w:firstLine="0" w:firstLineChars="0"/>
+        <w:jc w:val="left"/>
+        <w:textAlignment w:val="auto"/>
         <w:outlineLvl w:val="2"/>
         <w:rPr>
           <w:rFonts w:hint="eastAsia" w:ascii="黑体" w:hAnsi="黑体" w:eastAsia="黑体" w:cs="黑体"/>
@@ -1743,7 +2945,23 @@
     <w:p>
       <w:pPr>
         <w:pStyle w:val="4"/>
-        <w:jc w:val="left"/>
+        <w:keepNext/>
+        <w:keepLines/>
+        <w:pageBreakBefore w:val="0"/>
+        <w:widowControl w:val="0"/>
+        <w:kinsoku/>
+        <w:wordWrap/>
+        <w:overflowPunct/>
+        <w:topLinePunct w:val="0"/>
+        <w:autoSpaceDE/>
+        <w:autoSpaceDN/>
+        <w:bidi w:val="0"/>
+        <w:adjustRightInd/>
+        <w:snapToGrid/>
+        <w:spacing w:before="157" w:beforeLines="50" w:after="157" w:afterLines="50" w:line="240" w:lineRule="auto"/>
+        <w:ind w:left="0" w:leftChars="0" w:right="0" w:rightChars="0" w:firstLine="0" w:firstLineChars="0"/>
+        <w:jc w:val="left"/>
+        <w:textAlignment w:val="auto"/>
         <w:outlineLvl w:val="2"/>
         <w:rPr>
           <w:rFonts w:hint="eastAsia" w:ascii="黑体" w:hAnsi="黑体" w:eastAsia="黑体" w:cs="黑体"/>
@@ -1769,7 +2987,23 @@
     <w:p>
       <w:pPr>
         <w:pStyle w:val="4"/>
-        <w:jc w:val="left"/>
+        <w:keepNext/>
+        <w:keepLines/>
+        <w:pageBreakBefore w:val="0"/>
+        <w:widowControl w:val="0"/>
+        <w:kinsoku/>
+        <w:wordWrap/>
+        <w:overflowPunct/>
+        <w:topLinePunct w:val="0"/>
+        <w:autoSpaceDE/>
+        <w:autoSpaceDN/>
+        <w:bidi w:val="0"/>
+        <w:adjustRightInd/>
+        <w:snapToGrid/>
+        <w:spacing w:before="157" w:beforeLines="50" w:after="157" w:afterLines="50" w:line="240" w:lineRule="auto"/>
+        <w:ind w:left="0" w:leftChars="0" w:right="0" w:rightChars="0" w:firstLine="0" w:firstLineChars="0"/>
+        <w:jc w:val="left"/>
+        <w:textAlignment w:val="auto"/>
         <w:outlineLvl w:val="2"/>
         <w:rPr>
           <w:rFonts w:hint="eastAsia" w:ascii="黑体" w:hAnsi="黑体" w:eastAsia="黑体" w:cs="黑体"/>
@@ -1795,7 +3029,23 @@
     <w:p>
       <w:pPr>
         <w:pStyle w:val="4"/>
-        <w:jc w:val="left"/>
+        <w:keepNext/>
+        <w:keepLines/>
+        <w:pageBreakBefore w:val="0"/>
+        <w:widowControl w:val="0"/>
+        <w:kinsoku/>
+        <w:wordWrap/>
+        <w:overflowPunct/>
+        <w:topLinePunct w:val="0"/>
+        <w:autoSpaceDE/>
+        <w:autoSpaceDN/>
+        <w:bidi w:val="0"/>
+        <w:adjustRightInd/>
+        <w:snapToGrid/>
+        <w:spacing w:before="157" w:beforeLines="50" w:after="157" w:afterLines="50" w:line="240" w:lineRule="auto"/>
+        <w:ind w:left="0" w:leftChars="0" w:right="0" w:rightChars="0" w:firstLine="0" w:firstLineChars="0"/>
+        <w:jc w:val="left"/>
+        <w:textAlignment w:val="auto"/>
         <w:outlineLvl w:val="2"/>
         <w:rPr>
           <w:rFonts w:hint="eastAsia" w:ascii="黑体" w:hAnsi="黑体" w:eastAsia="黑体" w:cs="黑体"/>
@@ -1821,7 +3071,23 @@
     <w:p>
       <w:pPr>
         <w:pStyle w:val="4"/>
-        <w:jc w:val="left"/>
+        <w:keepNext/>
+        <w:keepLines/>
+        <w:pageBreakBefore w:val="0"/>
+        <w:widowControl w:val="0"/>
+        <w:kinsoku/>
+        <w:wordWrap/>
+        <w:overflowPunct/>
+        <w:topLinePunct w:val="0"/>
+        <w:autoSpaceDE/>
+        <w:autoSpaceDN/>
+        <w:bidi w:val="0"/>
+        <w:adjustRightInd/>
+        <w:snapToGrid/>
+        <w:spacing w:before="157" w:beforeLines="50" w:after="157" w:afterLines="50" w:line="240" w:lineRule="auto"/>
+        <w:ind w:left="0" w:leftChars="0" w:right="0" w:rightChars="0" w:firstLine="0" w:firstLineChars="0"/>
+        <w:jc w:val="left"/>
+        <w:textAlignment w:val="auto"/>
         <w:outlineLvl w:val="2"/>
         <w:rPr>
           <w:rFonts w:hint="eastAsia" w:ascii="黑体" w:hAnsi="黑体" w:eastAsia="黑体" w:cs="黑体"/>
@@ -1847,10 +3113,26 @@
     <w:p>
       <w:pPr>
         <w:pStyle w:val="2"/>
+        <w:keepNext/>
+        <w:keepLines/>
+        <w:pageBreakBefore w:val="0"/>
+        <w:widowControl w:val="0"/>
         <w:numPr>
           <w:numId w:val="0"/>
         </w:numPr>
+        <w:kinsoku/>
+        <w:wordWrap/>
+        <w:overflowPunct/>
+        <w:topLinePunct w:val="0"/>
+        <w:autoSpaceDE/>
+        <w:autoSpaceDN/>
+        <w:bidi w:val="0"/>
+        <w:adjustRightInd/>
+        <w:snapToGrid/>
+        <w:spacing w:before="157" w:beforeLines="50" w:after="157" w:afterLines="50" w:line="240" w:lineRule="auto"/>
+        <w:ind w:left="0" w:leftChars="0" w:right="0" w:rightChars="0" w:firstLine="0" w:firstLineChars="0"/>
         <w:jc w:val="center"/>
+        <w:textAlignment w:val="auto"/>
         <w:outlineLvl w:val="0"/>
         <w:rPr>
           <w:rFonts w:hint="eastAsia" w:ascii="黑体" w:hAnsi="黑体" w:eastAsia="黑体" w:cs="黑体"/>
@@ -1881,7 +3163,23 @@
     <w:p>
       <w:pPr>
         <w:pStyle w:val="3"/>
-        <w:jc w:val="left"/>
+        <w:keepNext/>
+        <w:keepLines/>
+        <w:pageBreakBefore w:val="0"/>
+        <w:widowControl w:val="0"/>
+        <w:kinsoku/>
+        <w:wordWrap/>
+        <w:overflowPunct/>
+        <w:topLinePunct w:val="0"/>
+        <w:autoSpaceDE/>
+        <w:autoSpaceDN/>
+        <w:bidi w:val="0"/>
+        <w:adjustRightInd/>
+        <w:snapToGrid/>
+        <w:spacing w:before="157" w:beforeLines="50" w:after="157" w:afterLines="50" w:line="240" w:lineRule="auto"/>
+        <w:ind w:left="0" w:leftChars="0" w:right="0" w:rightChars="0" w:firstLine="0" w:firstLineChars="0"/>
+        <w:jc w:val="left"/>
+        <w:textAlignment w:val="auto"/>
         <w:outlineLvl w:val="1"/>
         <w:rPr>
           <w:rFonts w:hint="eastAsia" w:ascii="黑体" w:hAnsi="黑体" w:eastAsia="黑体" w:cs="黑体"/>
@@ -1903,7 +3201,23 @@
     <w:p>
       <w:pPr>
         <w:pStyle w:val="4"/>
-        <w:jc w:val="left"/>
+        <w:keepNext/>
+        <w:keepLines/>
+        <w:pageBreakBefore w:val="0"/>
+        <w:widowControl w:val="0"/>
+        <w:kinsoku/>
+        <w:wordWrap/>
+        <w:overflowPunct/>
+        <w:topLinePunct w:val="0"/>
+        <w:autoSpaceDE/>
+        <w:autoSpaceDN/>
+        <w:bidi w:val="0"/>
+        <w:adjustRightInd/>
+        <w:snapToGrid/>
+        <w:spacing w:before="157" w:beforeLines="50" w:after="157" w:afterLines="50" w:line="240" w:lineRule="auto"/>
+        <w:ind w:left="0" w:leftChars="0" w:right="0" w:rightChars="0" w:firstLine="0" w:firstLineChars="0"/>
+        <w:jc w:val="left"/>
+        <w:textAlignment w:val="auto"/>
         <w:outlineLvl w:val="2"/>
         <w:rPr>
           <w:rFonts w:hint="eastAsia" w:ascii="黑体" w:hAnsi="黑体" w:eastAsia="黑体" w:cs="黑体"/>
@@ -1929,7 +3243,23 @@
     <w:p>
       <w:pPr>
         <w:pStyle w:val="4"/>
-        <w:jc w:val="left"/>
+        <w:keepNext/>
+        <w:keepLines/>
+        <w:pageBreakBefore w:val="0"/>
+        <w:widowControl w:val="0"/>
+        <w:kinsoku/>
+        <w:wordWrap/>
+        <w:overflowPunct/>
+        <w:topLinePunct w:val="0"/>
+        <w:autoSpaceDE/>
+        <w:autoSpaceDN/>
+        <w:bidi w:val="0"/>
+        <w:adjustRightInd/>
+        <w:snapToGrid/>
+        <w:spacing w:before="157" w:beforeLines="50" w:after="157" w:afterLines="50" w:line="240" w:lineRule="auto"/>
+        <w:ind w:left="0" w:leftChars="0" w:right="0" w:rightChars="0" w:firstLine="0" w:firstLineChars="0"/>
+        <w:jc w:val="left"/>
+        <w:textAlignment w:val="auto"/>
         <w:outlineLvl w:val="2"/>
         <w:rPr>
           <w:rFonts w:hint="eastAsia" w:ascii="黑体" w:hAnsi="黑体" w:eastAsia="黑体" w:cs="黑体"/>
@@ -1955,7 +3285,23 @@
     <w:p>
       <w:pPr>
         <w:pStyle w:val="3"/>
-        <w:jc w:val="left"/>
+        <w:keepNext/>
+        <w:keepLines/>
+        <w:pageBreakBefore w:val="0"/>
+        <w:widowControl w:val="0"/>
+        <w:kinsoku/>
+        <w:wordWrap/>
+        <w:overflowPunct/>
+        <w:topLinePunct w:val="0"/>
+        <w:autoSpaceDE/>
+        <w:autoSpaceDN/>
+        <w:bidi w:val="0"/>
+        <w:adjustRightInd/>
+        <w:snapToGrid/>
+        <w:spacing w:before="157" w:beforeLines="50" w:after="157" w:afterLines="50" w:line="240" w:lineRule="auto"/>
+        <w:ind w:left="0" w:leftChars="0" w:right="0" w:rightChars="0" w:firstLine="0" w:firstLineChars="0"/>
+        <w:jc w:val="left"/>
+        <w:textAlignment w:val="auto"/>
         <w:outlineLvl w:val="1"/>
         <w:rPr>
           <w:rFonts w:hint="eastAsia" w:ascii="黑体" w:hAnsi="黑体" w:eastAsia="黑体" w:cs="黑体"/>
@@ -1977,7 +3323,23 @@
     <w:p>
       <w:pPr>
         <w:pStyle w:val="4"/>
-        <w:jc w:val="left"/>
+        <w:keepNext/>
+        <w:keepLines/>
+        <w:pageBreakBefore w:val="0"/>
+        <w:widowControl w:val="0"/>
+        <w:kinsoku/>
+        <w:wordWrap/>
+        <w:overflowPunct/>
+        <w:topLinePunct w:val="0"/>
+        <w:autoSpaceDE/>
+        <w:autoSpaceDN/>
+        <w:bidi w:val="0"/>
+        <w:adjustRightInd/>
+        <w:snapToGrid/>
+        <w:spacing w:before="157" w:beforeLines="50" w:after="157" w:afterLines="50" w:line="240" w:lineRule="auto"/>
+        <w:ind w:left="0" w:leftChars="0" w:right="0" w:rightChars="0" w:firstLine="0" w:firstLineChars="0"/>
+        <w:jc w:val="left"/>
+        <w:textAlignment w:val="auto"/>
         <w:outlineLvl w:val="2"/>
         <w:rPr>
           <w:rFonts w:hint="eastAsia" w:ascii="黑体" w:hAnsi="黑体" w:eastAsia="黑体" w:cs="黑体"/>
@@ -2003,7 +3365,23 @@
     <w:p>
       <w:pPr>
         <w:pStyle w:val="4"/>
-        <w:jc w:val="left"/>
+        <w:keepNext/>
+        <w:keepLines/>
+        <w:pageBreakBefore w:val="0"/>
+        <w:widowControl w:val="0"/>
+        <w:kinsoku/>
+        <w:wordWrap/>
+        <w:overflowPunct/>
+        <w:topLinePunct w:val="0"/>
+        <w:autoSpaceDE/>
+        <w:autoSpaceDN/>
+        <w:bidi w:val="0"/>
+        <w:adjustRightInd/>
+        <w:snapToGrid/>
+        <w:spacing w:before="157" w:beforeLines="50" w:after="157" w:afterLines="50" w:line="240" w:lineRule="auto"/>
+        <w:ind w:left="0" w:leftChars="0" w:right="0" w:rightChars="0" w:firstLine="0" w:firstLineChars="0"/>
+        <w:jc w:val="left"/>
+        <w:textAlignment w:val="auto"/>
         <w:outlineLvl w:val="2"/>
         <w:rPr>
           <w:rFonts w:hint="eastAsia" w:ascii="黑体" w:hAnsi="黑体" w:eastAsia="黑体" w:cs="黑体"/>
@@ -2029,7 +3407,23 @@
     <w:p>
       <w:pPr>
         <w:pStyle w:val="3"/>
-        <w:jc w:val="left"/>
+        <w:keepNext/>
+        <w:keepLines/>
+        <w:pageBreakBefore w:val="0"/>
+        <w:widowControl w:val="0"/>
+        <w:kinsoku/>
+        <w:wordWrap/>
+        <w:overflowPunct/>
+        <w:topLinePunct w:val="0"/>
+        <w:autoSpaceDE/>
+        <w:autoSpaceDN/>
+        <w:bidi w:val="0"/>
+        <w:adjustRightInd/>
+        <w:snapToGrid/>
+        <w:spacing w:before="157" w:beforeLines="50" w:after="157" w:afterLines="50" w:line="240" w:lineRule="auto"/>
+        <w:ind w:left="0" w:leftChars="0" w:right="0" w:rightChars="0" w:firstLine="0" w:firstLineChars="0"/>
+        <w:jc w:val="left"/>
+        <w:textAlignment w:val="auto"/>
         <w:outlineLvl w:val="1"/>
         <w:rPr>
           <w:rFonts w:hint="eastAsia" w:ascii="黑体" w:hAnsi="黑体" w:eastAsia="黑体" w:cs="黑体"/>
@@ -2051,10 +3445,26 @@
     <w:p>
       <w:pPr>
         <w:pStyle w:val="2"/>
+        <w:keepNext/>
+        <w:keepLines/>
+        <w:pageBreakBefore w:val="0"/>
+        <w:widowControl w:val="0"/>
         <w:numPr>
           <w:numId w:val="0"/>
         </w:numPr>
+        <w:kinsoku/>
+        <w:wordWrap/>
+        <w:overflowPunct/>
+        <w:topLinePunct w:val="0"/>
+        <w:autoSpaceDE/>
+        <w:autoSpaceDN/>
+        <w:bidi w:val="0"/>
+        <w:adjustRightInd/>
+        <w:snapToGrid/>
+        <w:spacing w:before="157" w:beforeLines="50" w:after="157" w:afterLines="50" w:line="240" w:lineRule="auto"/>
+        <w:ind w:left="0" w:leftChars="0" w:right="0" w:rightChars="0" w:firstLine="0" w:firstLineChars="0"/>
         <w:jc w:val="center"/>
+        <w:textAlignment w:val="auto"/>
         <w:outlineLvl w:val="0"/>
         <w:rPr>
           <w:rFonts w:hint="eastAsia" w:ascii="黑体" w:hAnsi="黑体" w:eastAsia="黑体" w:cs="黑体"/>
@@ -2085,7 +3495,23 @@
     <w:p>
       <w:pPr>
         <w:pStyle w:val="3"/>
-        <w:jc w:val="left"/>
+        <w:keepNext/>
+        <w:keepLines/>
+        <w:pageBreakBefore w:val="0"/>
+        <w:widowControl w:val="0"/>
+        <w:kinsoku/>
+        <w:wordWrap/>
+        <w:overflowPunct/>
+        <w:topLinePunct w:val="0"/>
+        <w:autoSpaceDE/>
+        <w:autoSpaceDN/>
+        <w:bidi w:val="0"/>
+        <w:adjustRightInd/>
+        <w:snapToGrid/>
+        <w:spacing w:before="157" w:beforeLines="50" w:after="157" w:afterLines="50" w:line="240" w:lineRule="auto"/>
+        <w:ind w:left="0" w:leftChars="0" w:right="0" w:rightChars="0" w:firstLine="0" w:firstLineChars="0"/>
+        <w:jc w:val="left"/>
+        <w:textAlignment w:val="auto"/>
         <w:outlineLvl w:val="1"/>
         <w:rPr>
           <w:rFonts w:hint="eastAsia" w:ascii="黑体" w:hAnsi="黑体" w:eastAsia="黑体" w:cs="黑体"/>
@@ -2094,7 +3520,6 @@
           <w:lang w:eastAsia="zh-CN"/>
         </w:rPr>
       </w:pPr>
-      <w:bookmarkStart w:id="0" w:name="_GoBack"/>
       <w:r>
         <w:rPr>
           <w:rFonts w:hint="eastAsia" w:ascii="黑体" w:hAnsi="黑体" w:eastAsia="黑体" w:cs="黑体"/>
@@ -2108,7 +3533,23 @@
     <w:p>
       <w:pPr>
         <w:pStyle w:val="4"/>
-        <w:jc w:val="left"/>
+        <w:keepNext/>
+        <w:keepLines/>
+        <w:pageBreakBefore w:val="0"/>
+        <w:widowControl w:val="0"/>
+        <w:kinsoku/>
+        <w:wordWrap/>
+        <w:overflowPunct/>
+        <w:topLinePunct w:val="0"/>
+        <w:autoSpaceDE/>
+        <w:autoSpaceDN/>
+        <w:bidi w:val="0"/>
+        <w:adjustRightInd/>
+        <w:snapToGrid/>
+        <w:spacing w:before="157" w:beforeLines="50" w:after="157" w:afterLines="50" w:line="240" w:lineRule="auto"/>
+        <w:ind w:left="0" w:leftChars="0" w:right="0" w:rightChars="0" w:firstLine="0" w:firstLineChars="0"/>
+        <w:jc w:val="left"/>
+        <w:textAlignment w:val="auto"/>
         <w:outlineLvl w:val="2"/>
         <w:rPr>
           <w:rFonts w:hint="eastAsia" w:ascii="黑体" w:hAnsi="黑体" w:eastAsia="黑体" w:cs="黑体"/>
@@ -2134,7 +3575,23 @@
     <w:p>
       <w:pPr>
         <w:pStyle w:val="4"/>
-        <w:jc w:val="left"/>
+        <w:keepNext/>
+        <w:keepLines/>
+        <w:pageBreakBefore w:val="0"/>
+        <w:widowControl w:val="0"/>
+        <w:kinsoku/>
+        <w:wordWrap/>
+        <w:overflowPunct/>
+        <w:topLinePunct w:val="0"/>
+        <w:autoSpaceDE/>
+        <w:autoSpaceDN/>
+        <w:bidi w:val="0"/>
+        <w:adjustRightInd/>
+        <w:snapToGrid/>
+        <w:spacing w:before="157" w:beforeLines="50" w:after="157" w:afterLines="50" w:line="240" w:lineRule="auto"/>
+        <w:ind w:left="0" w:leftChars="0" w:right="0" w:rightChars="0" w:firstLine="0" w:firstLineChars="0"/>
+        <w:jc w:val="left"/>
+        <w:textAlignment w:val="auto"/>
         <w:outlineLvl w:val="2"/>
         <w:rPr>
           <w:rFonts w:hint="eastAsia" w:ascii="黑体" w:hAnsi="黑体" w:eastAsia="黑体" w:cs="黑体"/>
@@ -2160,7 +3617,23 @@
     <w:p>
       <w:pPr>
         <w:pStyle w:val="3"/>
-        <w:jc w:val="left"/>
+        <w:keepNext/>
+        <w:keepLines/>
+        <w:pageBreakBefore w:val="0"/>
+        <w:widowControl w:val="0"/>
+        <w:kinsoku/>
+        <w:wordWrap/>
+        <w:overflowPunct/>
+        <w:topLinePunct w:val="0"/>
+        <w:autoSpaceDE/>
+        <w:autoSpaceDN/>
+        <w:bidi w:val="0"/>
+        <w:adjustRightInd/>
+        <w:snapToGrid/>
+        <w:spacing w:before="157" w:beforeLines="50" w:after="157" w:afterLines="50" w:line="240" w:lineRule="auto"/>
+        <w:ind w:left="0" w:leftChars="0" w:right="0" w:rightChars="0" w:firstLine="0" w:firstLineChars="0"/>
+        <w:jc w:val="left"/>
+        <w:textAlignment w:val="auto"/>
         <w:outlineLvl w:val="1"/>
         <w:rPr>
           <w:rFonts w:hint="eastAsia" w:ascii="黑体" w:hAnsi="黑体" w:eastAsia="黑体" w:cs="黑体"/>
@@ -2182,7 +3655,23 @@
     <w:p>
       <w:pPr>
         <w:pStyle w:val="4"/>
-        <w:jc w:val="left"/>
+        <w:keepNext/>
+        <w:keepLines/>
+        <w:pageBreakBefore w:val="0"/>
+        <w:widowControl w:val="0"/>
+        <w:kinsoku/>
+        <w:wordWrap/>
+        <w:overflowPunct/>
+        <w:topLinePunct w:val="0"/>
+        <w:autoSpaceDE/>
+        <w:autoSpaceDN/>
+        <w:bidi w:val="0"/>
+        <w:adjustRightInd/>
+        <w:snapToGrid/>
+        <w:spacing w:before="157" w:beforeLines="50" w:after="157" w:afterLines="50" w:line="240" w:lineRule="auto"/>
+        <w:ind w:left="0" w:leftChars="0" w:right="0" w:rightChars="0" w:firstLine="0" w:firstLineChars="0"/>
+        <w:jc w:val="left"/>
+        <w:textAlignment w:val="auto"/>
         <w:outlineLvl w:val="2"/>
         <w:rPr>
           <w:rFonts w:hint="eastAsia" w:ascii="黑体" w:hAnsi="黑体" w:eastAsia="黑体" w:cs="黑体"/>
@@ -2208,7 +3697,23 @@
     <w:p>
       <w:pPr>
         <w:pStyle w:val="4"/>
-        <w:jc w:val="left"/>
+        <w:keepNext/>
+        <w:keepLines/>
+        <w:pageBreakBefore w:val="0"/>
+        <w:widowControl w:val="0"/>
+        <w:kinsoku/>
+        <w:wordWrap/>
+        <w:overflowPunct/>
+        <w:topLinePunct w:val="0"/>
+        <w:autoSpaceDE/>
+        <w:autoSpaceDN/>
+        <w:bidi w:val="0"/>
+        <w:adjustRightInd/>
+        <w:snapToGrid/>
+        <w:spacing w:before="157" w:beforeLines="50" w:after="157" w:afterLines="50" w:line="240" w:lineRule="auto"/>
+        <w:ind w:left="0" w:leftChars="0" w:right="0" w:rightChars="0" w:firstLine="0" w:firstLineChars="0"/>
+        <w:jc w:val="left"/>
+        <w:textAlignment w:val="auto"/>
         <w:outlineLvl w:val="2"/>
         <w:rPr>
           <w:rFonts w:hint="eastAsia" w:ascii="黑体" w:hAnsi="黑体" w:eastAsia="黑体" w:cs="黑体"/>
@@ -2234,7 +3739,23 @@
     <w:p>
       <w:pPr>
         <w:pStyle w:val="4"/>
-        <w:jc w:val="left"/>
+        <w:keepNext/>
+        <w:keepLines/>
+        <w:pageBreakBefore w:val="0"/>
+        <w:widowControl w:val="0"/>
+        <w:kinsoku/>
+        <w:wordWrap/>
+        <w:overflowPunct/>
+        <w:topLinePunct w:val="0"/>
+        <w:autoSpaceDE/>
+        <w:autoSpaceDN/>
+        <w:bidi w:val="0"/>
+        <w:adjustRightInd/>
+        <w:snapToGrid/>
+        <w:spacing w:before="157" w:beforeLines="50" w:after="157" w:afterLines="50" w:line="240" w:lineRule="auto"/>
+        <w:ind w:left="0" w:leftChars="0" w:right="0" w:rightChars="0" w:firstLine="0" w:firstLineChars="0"/>
+        <w:jc w:val="left"/>
+        <w:textAlignment w:val="auto"/>
         <w:outlineLvl w:val="2"/>
         <w:rPr>
           <w:rFonts w:hint="eastAsia" w:ascii="黑体" w:hAnsi="黑体" w:eastAsia="黑体" w:cs="黑体"/>
@@ -2260,7 +3781,23 @@
     <w:p>
       <w:pPr>
         <w:pStyle w:val="4"/>
-        <w:jc w:val="left"/>
+        <w:keepNext/>
+        <w:keepLines/>
+        <w:pageBreakBefore w:val="0"/>
+        <w:widowControl w:val="0"/>
+        <w:kinsoku/>
+        <w:wordWrap/>
+        <w:overflowPunct/>
+        <w:topLinePunct w:val="0"/>
+        <w:autoSpaceDE/>
+        <w:autoSpaceDN/>
+        <w:bidi w:val="0"/>
+        <w:adjustRightInd/>
+        <w:snapToGrid/>
+        <w:spacing w:before="157" w:beforeLines="50" w:after="157" w:afterLines="50" w:line="240" w:lineRule="auto"/>
+        <w:ind w:left="0" w:leftChars="0" w:right="0" w:rightChars="0" w:firstLine="0" w:firstLineChars="0"/>
+        <w:jc w:val="left"/>
+        <w:textAlignment w:val="auto"/>
         <w:outlineLvl w:val="2"/>
         <w:rPr>
           <w:rFonts w:hint="eastAsia" w:ascii="黑体" w:hAnsi="黑体" w:eastAsia="黑体" w:cs="黑体"/>
@@ -2286,7 +3823,23 @@
     <w:p>
       <w:pPr>
         <w:pStyle w:val="4"/>
-        <w:jc w:val="left"/>
+        <w:keepNext/>
+        <w:keepLines/>
+        <w:pageBreakBefore w:val="0"/>
+        <w:widowControl w:val="0"/>
+        <w:kinsoku/>
+        <w:wordWrap/>
+        <w:overflowPunct/>
+        <w:topLinePunct w:val="0"/>
+        <w:autoSpaceDE/>
+        <w:autoSpaceDN/>
+        <w:bidi w:val="0"/>
+        <w:adjustRightInd/>
+        <w:snapToGrid/>
+        <w:spacing w:before="157" w:beforeLines="50" w:after="157" w:afterLines="50" w:line="240" w:lineRule="auto"/>
+        <w:ind w:left="0" w:leftChars="0" w:right="0" w:rightChars="0" w:firstLine="0" w:firstLineChars="0"/>
+        <w:jc w:val="left"/>
+        <w:textAlignment w:val="auto"/>
         <w:outlineLvl w:val="2"/>
         <w:rPr>
           <w:rFonts w:hint="eastAsia" w:ascii="黑体" w:hAnsi="黑体" w:eastAsia="黑体" w:cs="黑体"/>
@@ -2312,7 +3865,23 @@
     <w:p>
       <w:pPr>
         <w:pStyle w:val="3"/>
-        <w:jc w:val="left"/>
+        <w:keepNext/>
+        <w:keepLines/>
+        <w:pageBreakBefore w:val="0"/>
+        <w:widowControl w:val="0"/>
+        <w:kinsoku/>
+        <w:wordWrap/>
+        <w:overflowPunct/>
+        <w:topLinePunct w:val="0"/>
+        <w:autoSpaceDE/>
+        <w:autoSpaceDN/>
+        <w:bidi w:val="0"/>
+        <w:adjustRightInd/>
+        <w:snapToGrid/>
+        <w:spacing w:before="157" w:beforeLines="50" w:after="157" w:afterLines="50" w:line="240" w:lineRule="auto"/>
+        <w:ind w:left="0" w:leftChars="0" w:right="0" w:rightChars="0" w:firstLine="0" w:firstLineChars="0"/>
+        <w:jc w:val="left"/>
+        <w:textAlignment w:val="auto"/>
         <w:outlineLvl w:val="1"/>
         <w:rPr>
           <w:rFonts w:hint="eastAsia" w:ascii="黑体" w:hAnsi="黑体" w:eastAsia="黑体" w:cs="黑体"/>
@@ -2331,7 +3900,6 @@
         <w:t>9.3 风险投资资金的撤出方式</w:t>
       </w:r>
     </w:p>
-    <w:bookmarkEnd w:id="0"/>
     <w:p>
       <w:pPr>
         <w:pStyle w:val="2"/>
@@ -2385,8 +3953,10 @@
       <w:headerReference r:id="rId3" w:type="default"/>
       <w:footerReference r:id="rId4" w:type="default"/>
       <w:pgSz w:w="11906" w:h="16838"/>
-      <w:pgMar w:top="1440" w:right="1800" w:bottom="1440" w:left="1800" w:header="851" w:footer="992" w:gutter="0"/>
-      <w:cols w:space="425" w:num="1"/>
+      <w:pgMar w:top="1417" w:right="1134" w:bottom="1417" w:left="1701" w:header="851" w:footer="992" w:gutter="0"/>
+      <w:paperSrc/>
+      <w:cols w:space="0" w:num="1"/>
+      <w:rtlGutter w:val="0"/>
       <w:docGrid w:type="lines" w:linePitch="312" w:charSpace="0"/>
     </w:sectPr>
   </w:body>

</xml_diff>